<commit_message>
formatting handouts to print
</commit_message>
<xml_diff>
--- a/atom-activity.docx
+++ b/atom-activity.docx
@@ -1,21 +1,56 @@
 
 <file path=word/document.xml><?xml version="1.0" encoding="utf-8"?>
-<w:document xmlns:wpc="http://schemas.microsoft.com/office/word/2010/wordprocessingCanvas" xmlns:cx="http://schemas.microsoft.com/office/drawing/2014/chartex" xmlns:cx1="http://schemas.microsoft.com/office/drawing/2015/9/8/chartex" xmlns:cx2="http://schemas.microsoft.com/office/drawing/2015/10/21/chartex" xmlns:cx3="http://schemas.microsoft.com/office/drawing/2016/5/9/chartex" xmlns:cx4="http://schemas.microsoft.com/office/drawing/2016/5/10/chartex" xmlns:cx5="http://schemas.microsoft.com/office/drawing/2016/5/11/chartex" xmlns:cx6="http://schemas.microsoft.com/office/drawing/2016/5/12/chartex" xmlns:cx7="http://schemas.microsoft.com/office/drawing/2016/5/13/chartex" xmlns:cx8="http://schemas.microsoft.com/office/drawing/2016/5/14/chartex" xmlns:mc="http://schemas.openxmlformats.org/markup-compatibility/2006" xmlns:aink="http://schemas.microsoft.com/office/drawing/2016/ink" xmlns:am3d="http://schemas.microsoft.com/office/drawing/2017/model3d" xmlns:o="urn:schemas-microsoft-com:office:office" xmlns:oel="http://schemas.microsoft.com/office/2019/extlst" xmlns:r="http://schemas.openxmlformats.org/officeDocument/2006/relationships" xmlns:m="http://schemas.openxmlformats.org/officeDocument/2006/math" xmlns:v="urn:schemas-microsoft-com:vml" xmlns:wp14="http://schemas.microsoft.com/office/word/2010/wordprocessingDrawing" xmlns:wp="http://schemas.openxmlformats.org/drawingml/2006/wordprocessingDrawing" xmlns:w10="urn:schemas-microsoft-com:office:word" xmlns:w="http://schemas.openxmlformats.org/wordprocessingml/2006/main" xmlns:w14="http://schemas.microsoft.com/office/word/2010/wordml" xmlns:w15="http://schemas.microsoft.com/office/word/2012/wordml" xmlns:w16cex="http://schemas.microsoft.com/office/word/2018/wordml/cex" xmlns:w16cid="http://schemas.microsoft.com/office/word/2016/wordml/cid" xmlns:w16="http://schemas.microsoft.com/office/word/2018/wordml" xmlns:w16du="http://schemas.microsoft.com/office/word/2023/wordml/word16du" xmlns:w16sdtdh="http://schemas.microsoft.com/office/word/2020/wordml/sdtdatahash" xmlns:w16se="http://schemas.microsoft.com/office/word/2015/wordml/symex" xmlns:wpg="http://schemas.microsoft.com/office/word/2010/wordprocessingGroup" xmlns:wpi="http://schemas.microsoft.com/office/word/2010/wordprocessingInk" xmlns:wne="http://schemas.microsoft.com/office/word/2006/wordml" xmlns:wps="http://schemas.microsoft.com/office/word/2010/wordprocessingShape" mc:Ignorable="w14 w15 w16se w16cid w16 w16cex w16sdtdh wp14">
+<w:document xmlns:wpc="http://schemas.microsoft.com/office/word/2010/wordprocessingCanvas" xmlns:cx="http://schemas.microsoft.com/office/drawing/2014/chartex" xmlns:cx1="http://schemas.microsoft.com/office/drawing/2015/9/8/chartex" xmlns:cx2="http://schemas.microsoft.com/office/drawing/2015/10/21/chartex" xmlns:cx3="http://schemas.microsoft.com/office/drawing/2016/5/9/chartex" xmlns:cx4="http://schemas.microsoft.com/office/drawing/2016/5/10/chartex" xmlns:cx5="http://schemas.microsoft.com/office/drawing/2016/5/11/chartex" xmlns:cx6="http://schemas.microsoft.com/office/drawing/2016/5/12/chartex" xmlns:cx7="http://schemas.microsoft.com/office/drawing/2016/5/13/chartex" xmlns:cx8="http://schemas.microsoft.com/office/drawing/2016/5/14/chartex" xmlns:mc="http://schemas.openxmlformats.org/markup-compatibility/2006" xmlns:aink="http://schemas.microsoft.com/office/drawing/2016/ink" xmlns:am3d="http://schemas.microsoft.com/office/drawing/2017/model3d" xmlns:o="urn:schemas-microsoft-com:office:office" xmlns:oel="http://schemas.microsoft.com/office/2019/extlst" xmlns:r="http://schemas.openxmlformats.org/officeDocument/2006/relationships" xmlns:m="http://schemas.openxmlformats.org/officeDocument/2006/math" xmlns:v="urn:schemas-microsoft-com:vml" xmlns:wp14="http://schemas.microsoft.com/office/word/2010/wordprocessingDrawing" xmlns:wp="http://schemas.openxmlformats.org/drawingml/2006/wordprocessingDrawing" xmlns:w10="urn:schemas-microsoft-com:office:word" xmlns:w="http://schemas.openxmlformats.org/wordprocessingml/2006/main" xmlns:w14="http://schemas.microsoft.com/office/word/2010/wordml" xmlns:w15="http://schemas.microsoft.com/office/word/2012/wordml" xmlns:w16cex="http://schemas.microsoft.com/office/word/2018/wordml/cex" xmlns:w16cid="http://schemas.microsoft.com/office/word/2016/wordml/cid" xmlns:w16="http://schemas.microsoft.com/office/word/2018/wordml" xmlns:w16sdtdh="http://schemas.microsoft.com/office/word/2020/wordml/sdtdatahash" xmlns:w16se="http://schemas.microsoft.com/office/word/2015/wordml/symex" xmlns:wpg="http://schemas.microsoft.com/office/word/2010/wordprocessingGroup" xmlns:wpi="http://schemas.microsoft.com/office/word/2010/wordprocessingInk" xmlns:wne="http://schemas.microsoft.com/office/word/2006/wordml" xmlns:wps="http://schemas.microsoft.com/office/word/2010/wordprocessingShape" mc:Ignorable="w14 w15 w16se w16cid w16 w16cex w16sdtdh wp14">
   <w:body>
     <w:p>
       <w:pPr>
         <w:pStyle w:val="Title"/>
+        <w:rPr>
+          <w:sz w:val="32"/>
+          <w:szCs w:val="32"/>
+        </w:rPr>
       </w:pPr>
       <w:r>
-        <w:t>How does a student’s use of code comments change over time?</w:t>
-      </w:r>
-    </w:p>
-    <w:p>
-      <w:pPr>
-        <w:pStyle w:val="Subtitle"/>
-      </w:pPr>
-      <w:r>
+        <w:rPr>
+          <w:sz w:val="32"/>
+          <w:szCs w:val="32"/>
+        </w:rPr>
+        <w:t xml:space="preserve">How does a student’s use of code comments change over </w:t>
+      </w:r>
+      <w:r>
+        <w:rPr>
+          <w:sz w:val="32"/>
+          <w:szCs w:val="32"/>
+        </w:rPr>
+        <w:t>t</w:t>
+      </w:r>
+      <w:r>
+        <w:rPr>
+          <w:sz w:val="32"/>
+          <w:szCs w:val="32"/>
+        </w:rPr>
+        <w:t>ime?</w:t>
+      </w:r>
+      <w:r>
+        <w:rPr>
+          <w:sz w:val="32"/>
+          <w:szCs w:val="32"/>
+        </w:rPr>
+        <w:br/>
+      </w:r>
+      <w:r>
+        <w:rPr>
+          <w:sz w:val="32"/>
+          <w:szCs w:val="32"/>
+        </w:rPr>
         <w:t>An atom-level analysis</w:t>
+      </w:r>
+      <w:r>
+        <w:rPr>
+          <w:sz w:val="32"/>
+          <w:szCs w:val="32"/>
+        </w:rPr>
+        <w:br/>
       </w:r>
     </w:p>
     <w:p>
@@ -25,6 +60,9 @@
       <w:bookmarkStart w:id="0" w:name="the-block-model-schulte2008"/>
       <w:r>
         <w:t>The Block Model (Schulte 2008)</w:t>
+      </w:r>
+      <w:r>
+        <w:br/>
       </w:r>
     </w:p>
     <w:tbl>
@@ -352,418 +390,806 @@
     <w:p>
       <w:pPr>
         <w:pStyle w:val="Heading2"/>
+        <w:jc w:val="center"/>
+        <w:rPr>
+          <w:sz w:val="32"/>
+          <w:szCs w:val="32"/>
+        </w:rPr>
       </w:pPr>
       <w:r>
+        <w:rPr>
+          <w:sz w:val="32"/>
+          <w:szCs w:val="32"/>
+        </w:rPr>
         <w:lastRenderedPageBreak/>
         <w:t>Time Point 1</w:t>
+      </w:r>
+      <w:r>
+        <w:rPr>
+          <w:sz w:val="32"/>
+          <w:szCs w:val="32"/>
+        </w:rPr>
+        <w:br/>
       </w:r>
     </w:p>
     <w:p>
       <w:pPr>
         <w:pStyle w:val="SourceCode"/>
+        <w:rPr>
+          <w:rFonts w:ascii="Courier New" w:hAnsi="Courier New" w:cs="Courier New"/>
+          <w:sz w:val="20"/>
+          <w:szCs w:val="20"/>
+        </w:rPr>
       </w:pPr>
       <w:r>
         <w:rPr>
           <w:rStyle w:val="VerbatimChar"/>
+          <w:rFonts w:ascii="Courier New" w:hAnsi="Courier New" w:cs="Courier New"/>
+          <w:sz w:val="20"/>
+          <w:szCs w:val="20"/>
         </w:rPr>
         <w:t>#upper anterior measurement</w:t>
       </w:r>
       <w:r>
-        <w:br/>
-      </w:r>
-      <w:r>
-        <w:rPr>
-          <w:rStyle w:val="VerbatimChar"/>
+        <w:rPr>
+          <w:rFonts w:ascii="Courier New" w:hAnsi="Courier New" w:cs="Courier New"/>
+          <w:sz w:val="20"/>
+          <w:szCs w:val="20"/>
+        </w:rPr>
+        <w:br/>
+      </w:r>
+      <w:r>
+        <w:rPr>
+          <w:rStyle w:val="VerbatimChar"/>
+          <w:rFonts w:ascii="Courier New" w:hAnsi="Courier New" w:cs="Courier New"/>
+          <w:sz w:val="20"/>
+          <w:szCs w:val="20"/>
         </w:rPr>
         <w:t>anterior &lt;- lm(ProximateAnalysisData$PSUA~ProximateAnalysisData$Lipid)</w:t>
       </w:r>
       <w:r>
-        <w:br/>
-      </w:r>
-      <w:r>
-        <w:rPr>
-          <w:rStyle w:val="VerbatimChar"/>
+        <w:rPr>
+          <w:rFonts w:ascii="Courier New" w:hAnsi="Courier New" w:cs="Courier New"/>
+          <w:sz w:val="20"/>
+          <w:szCs w:val="20"/>
+        </w:rPr>
+        <w:br/>
+      </w:r>
+      <w:r>
+        <w:rPr>
+          <w:rStyle w:val="VerbatimChar"/>
+          <w:rFonts w:ascii="Courier New" w:hAnsi="Courier New" w:cs="Courier New"/>
+          <w:sz w:val="20"/>
+          <w:szCs w:val="20"/>
         </w:rPr>
         <w:t>summary(anterior)</w:t>
       </w:r>
       <w:r>
-        <w:br/>
-      </w:r>
-      <w:r>
-        <w:rPr>
-          <w:rStyle w:val="VerbatimChar"/>
+        <w:rPr>
+          <w:rFonts w:ascii="Courier New" w:hAnsi="Courier New" w:cs="Courier New"/>
+          <w:sz w:val="20"/>
+          <w:szCs w:val="20"/>
+        </w:rPr>
+        <w:br/>
+      </w:r>
+      <w:r>
+        <w:rPr>
+          <w:rStyle w:val="VerbatimChar"/>
+          <w:rFonts w:ascii="Courier New" w:hAnsi="Courier New" w:cs="Courier New"/>
+          <w:sz w:val="20"/>
+          <w:szCs w:val="20"/>
         </w:rPr>
         <w:t>with(ProximateAnalysisData, plot(PSUA ~ Lipid, las = 1))</w:t>
       </w:r>
       <w:r>
-        <w:br/>
-      </w:r>
-      <w:r>
-        <w:rPr>
-          <w:rStyle w:val="VerbatimChar"/>
+        <w:rPr>
+          <w:rFonts w:ascii="Courier New" w:hAnsi="Courier New" w:cs="Courier New"/>
+          <w:sz w:val="20"/>
+          <w:szCs w:val="20"/>
+        </w:rPr>
+        <w:br/>
+      </w:r>
+      <w:r>
+        <w:rPr>
+          <w:rStyle w:val="VerbatimChar"/>
+          <w:rFonts w:ascii="Courier New" w:hAnsi="Courier New" w:cs="Courier New"/>
+          <w:sz w:val="20"/>
+          <w:szCs w:val="20"/>
         </w:rPr>
         <w:t>abline(anterior)</w:t>
       </w:r>
       <w:r>
-        <w:br/>
-      </w:r>
-      <w:r>
-        <w:rPr>
-          <w:rStyle w:val="VerbatimChar"/>
+        <w:rPr>
+          <w:rFonts w:ascii="Courier New" w:hAnsi="Courier New" w:cs="Courier New"/>
+          <w:sz w:val="20"/>
+          <w:szCs w:val="20"/>
+        </w:rPr>
+        <w:br/>
+      </w:r>
+      <w:r>
+        <w:rPr>
+          <w:rStyle w:val="VerbatimChar"/>
+          <w:rFonts w:ascii="Courier New" w:hAnsi="Courier New" w:cs="Courier New"/>
+          <w:sz w:val="20"/>
+          <w:szCs w:val="20"/>
         </w:rPr>
         <w:t>plot(anterior)</w:t>
       </w:r>
       <w:r>
-        <w:br/>
-      </w:r>
-      <w:r>
-        <w:br/>
-      </w:r>
-      <w:r>
-        <w:rPr>
-          <w:rStyle w:val="VerbatimChar"/>
+        <w:rPr>
+          <w:rFonts w:ascii="Courier New" w:hAnsi="Courier New" w:cs="Courier New"/>
+          <w:sz w:val="20"/>
+          <w:szCs w:val="20"/>
+        </w:rPr>
+        <w:br/>
+      </w:r>
+      <w:r>
+        <w:rPr>
+          <w:rFonts w:ascii="Courier New" w:hAnsi="Courier New" w:cs="Courier New"/>
+          <w:sz w:val="20"/>
+          <w:szCs w:val="20"/>
+        </w:rPr>
+        <w:br/>
+      </w:r>
+      <w:r>
+        <w:rPr>
+          <w:rStyle w:val="VerbatimChar"/>
+          <w:rFonts w:ascii="Courier New" w:hAnsi="Courier New" w:cs="Courier New"/>
+          <w:sz w:val="20"/>
+          <w:szCs w:val="20"/>
         </w:rPr>
         <w:t>posterior &lt;- lm(ProximateAnalysisData$PSUP ~ ProximateAnalysisData$Lipid)</w:t>
       </w:r>
       <w:r>
-        <w:br/>
-      </w:r>
-      <w:r>
-        <w:rPr>
-          <w:rStyle w:val="VerbatimChar"/>
+        <w:rPr>
+          <w:rFonts w:ascii="Courier New" w:hAnsi="Courier New" w:cs="Courier New"/>
+          <w:sz w:val="20"/>
+          <w:szCs w:val="20"/>
+        </w:rPr>
+        <w:br/>
+      </w:r>
+      <w:r>
+        <w:rPr>
+          <w:rStyle w:val="VerbatimChar"/>
+          <w:rFonts w:ascii="Courier New" w:hAnsi="Courier New" w:cs="Courier New"/>
+          <w:sz w:val="20"/>
+          <w:szCs w:val="20"/>
         </w:rPr>
         <w:t>summary(posterior)</w:t>
       </w:r>
       <w:r>
-        <w:br/>
-      </w:r>
-      <w:r>
-        <w:rPr>
-          <w:rStyle w:val="VerbatimChar"/>
+        <w:rPr>
+          <w:rFonts w:ascii="Courier New" w:hAnsi="Courier New" w:cs="Courier New"/>
+          <w:sz w:val="20"/>
+          <w:szCs w:val="20"/>
+        </w:rPr>
+        <w:br/>
+      </w:r>
+      <w:r>
+        <w:rPr>
+          <w:rStyle w:val="VerbatimChar"/>
+          <w:rFonts w:ascii="Courier New" w:hAnsi="Courier New" w:cs="Courier New"/>
+          <w:sz w:val="20"/>
+          <w:szCs w:val="20"/>
         </w:rPr>
         <w:t>posterior</w:t>
       </w:r>
       <w:r>
-        <w:br/>
-      </w:r>
-      <w:r>
-        <w:rPr>
-          <w:rStyle w:val="VerbatimChar"/>
+        <w:rPr>
+          <w:rFonts w:ascii="Courier New" w:hAnsi="Courier New" w:cs="Courier New"/>
+          <w:sz w:val="20"/>
+          <w:szCs w:val="20"/>
+        </w:rPr>
+        <w:br/>
+      </w:r>
+      <w:r>
+        <w:rPr>
+          <w:rStyle w:val="VerbatimChar"/>
+          <w:rFonts w:ascii="Courier New" w:hAnsi="Courier New" w:cs="Courier New"/>
+          <w:sz w:val="20"/>
+          <w:szCs w:val="20"/>
         </w:rPr>
         <w:t>with(ProximateAnalysisData, plot(PSUP ~ Lipid, las = 1))</w:t>
       </w:r>
       <w:r>
-        <w:br/>
-      </w:r>
-      <w:r>
-        <w:rPr>
-          <w:rStyle w:val="VerbatimChar"/>
+        <w:rPr>
+          <w:rFonts w:ascii="Courier New" w:hAnsi="Courier New" w:cs="Courier New"/>
+          <w:sz w:val="20"/>
+          <w:szCs w:val="20"/>
+        </w:rPr>
+        <w:br/>
+      </w:r>
+      <w:r>
+        <w:rPr>
+          <w:rStyle w:val="VerbatimChar"/>
+          <w:rFonts w:ascii="Courier New" w:hAnsi="Courier New" w:cs="Courier New"/>
+          <w:sz w:val="20"/>
+          <w:szCs w:val="20"/>
         </w:rPr>
         <w:t>abline(posterior)</w:t>
       </w:r>
       <w:r>
-        <w:br/>
-      </w:r>
-      <w:r>
-        <w:rPr>
-          <w:rStyle w:val="VerbatimChar"/>
+        <w:rPr>
+          <w:rFonts w:ascii="Courier New" w:hAnsi="Courier New" w:cs="Courier New"/>
+          <w:sz w:val="20"/>
+          <w:szCs w:val="20"/>
+        </w:rPr>
+        <w:br/>
+      </w:r>
+      <w:r>
+        <w:rPr>
+          <w:rStyle w:val="VerbatimChar"/>
+          <w:rFonts w:ascii="Courier New" w:hAnsi="Courier New" w:cs="Courier New"/>
+          <w:sz w:val="20"/>
+          <w:szCs w:val="20"/>
         </w:rPr>
         <w:t>plot(posterior)</w:t>
       </w:r>
       <w:r>
-        <w:br/>
-      </w:r>
-      <w:r>
-        <w:br/>
-      </w:r>
-      <w:r>
-        <w:rPr>
-          <w:rStyle w:val="VerbatimChar"/>
+        <w:rPr>
+          <w:rFonts w:ascii="Courier New" w:hAnsi="Courier New" w:cs="Courier New"/>
+          <w:sz w:val="20"/>
+          <w:szCs w:val="20"/>
+        </w:rPr>
+        <w:br/>
+      </w:r>
+      <w:r>
+        <w:rPr>
+          <w:rFonts w:ascii="Courier New" w:hAnsi="Courier New" w:cs="Courier New"/>
+          <w:sz w:val="20"/>
+          <w:szCs w:val="20"/>
+        </w:rPr>
+        <w:br/>
+      </w:r>
+      <w:r>
+        <w:rPr>
+          <w:rStyle w:val="VerbatimChar"/>
+          <w:rFonts w:ascii="Courier New" w:hAnsi="Courier New" w:cs="Courier New"/>
+          <w:sz w:val="20"/>
+          <w:szCs w:val="20"/>
         </w:rPr>
         <w:t>#OUTLIER REMOVED</w:t>
       </w:r>
       <w:r>
-        <w:br/>
-      </w:r>
-      <w:r>
-        <w:rPr>
-          <w:rStyle w:val="VerbatimChar"/>
+        <w:rPr>
+          <w:rFonts w:ascii="Courier New" w:hAnsi="Courier New" w:cs="Courier New"/>
+          <w:sz w:val="20"/>
+          <w:szCs w:val="20"/>
+        </w:rPr>
+        <w:br/>
+      </w:r>
+      <w:r>
+        <w:rPr>
+          <w:rStyle w:val="VerbatimChar"/>
+          <w:rFonts w:ascii="Courier New" w:hAnsi="Courier New" w:cs="Courier New"/>
+          <w:sz w:val="20"/>
+          <w:szCs w:val="20"/>
         </w:rPr>
         <w:t>anterior2 &lt;- lm(ProximateAnalysisDataOutlier$PSUA ~ ProximateAnalysisDataOutlier$Lipid)</w:t>
       </w:r>
       <w:r>
-        <w:br/>
-      </w:r>
-      <w:r>
-        <w:rPr>
-          <w:rStyle w:val="VerbatimChar"/>
+        <w:rPr>
+          <w:rFonts w:ascii="Courier New" w:hAnsi="Courier New" w:cs="Courier New"/>
+          <w:sz w:val="20"/>
+          <w:szCs w:val="20"/>
+        </w:rPr>
+        <w:br/>
+      </w:r>
+      <w:r>
+        <w:rPr>
+          <w:rStyle w:val="VerbatimChar"/>
+          <w:rFonts w:ascii="Courier New" w:hAnsi="Courier New" w:cs="Courier New"/>
+          <w:sz w:val="20"/>
+          <w:szCs w:val="20"/>
         </w:rPr>
         <w:t>summary(anterior2)</w:t>
       </w:r>
       <w:r>
-        <w:br/>
-      </w:r>
-      <w:r>
-        <w:rPr>
-          <w:rStyle w:val="VerbatimChar"/>
+        <w:rPr>
+          <w:rFonts w:ascii="Courier New" w:hAnsi="Courier New" w:cs="Courier New"/>
+          <w:sz w:val="20"/>
+          <w:szCs w:val="20"/>
+        </w:rPr>
+        <w:br/>
+      </w:r>
+      <w:r>
+        <w:rPr>
+          <w:rStyle w:val="VerbatimChar"/>
+          <w:rFonts w:ascii="Courier New" w:hAnsi="Courier New" w:cs="Courier New"/>
+          <w:sz w:val="20"/>
+          <w:szCs w:val="20"/>
         </w:rPr>
         <w:t>with(ProximateAnalysisDataOutlier, plot(PSUA ~ Lipid, las = 1,  xlab = "Whole-body Lipid Content (%)", ylab = "UA Fatmeter Reading"))</w:t>
       </w:r>
       <w:r>
-        <w:br/>
-      </w:r>
-      <w:r>
-        <w:rPr>
-          <w:rStyle w:val="VerbatimChar"/>
+        <w:rPr>
+          <w:rFonts w:ascii="Courier New" w:hAnsi="Courier New" w:cs="Courier New"/>
+          <w:sz w:val="20"/>
+          <w:szCs w:val="20"/>
+        </w:rPr>
+        <w:br/>
+      </w:r>
+      <w:r>
+        <w:rPr>
+          <w:rStyle w:val="VerbatimChar"/>
+          <w:rFonts w:ascii="Courier New" w:hAnsi="Courier New" w:cs="Courier New"/>
+          <w:sz w:val="20"/>
+          <w:szCs w:val="20"/>
         </w:rPr>
         <w:t>abline(anterior2)</w:t>
       </w:r>
       <w:r>
-        <w:br/>
-      </w:r>
-      <w:r>
-        <w:rPr>
-          <w:rStyle w:val="VerbatimChar"/>
+        <w:rPr>
+          <w:rFonts w:ascii="Courier New" w:hAnsi="Courier New" w:cs="Courier New"/>
+          <w:sz w:val="20"/>
+          <w:szCs w:val="20"/>
+        </w:rPr>
+        <w:br/>
+      </w:r>
+      <w:r>
+        <w:rPr>
+          <w:rStyle w:val="VerbatimChar"/>
+          <w:rFonts w:ascii="Courier New" w:hAnsi="Courier New" w:cs="Courier New"/>
+          <w:sz w:val="20"/>
+          <w:szCs w:val="20"/>
         </w:rPr>
         <w:t>plot(anterior2)</w:t>
       </w:r>
       <w:r>
-        <w:br/>
-      </w:r>
-      <w:r>
-        <w:rPr>
-          <w:rStyle w:val="VerbatimChar"/>
+        <w:rPr>
+          <w:rFonts w:ascii="Courier New" w:hAnsi="Courier New" w:cs="Courier New"/>
+          <w:sz w:val="20"/>
+          <w:szCs w:val="20"/>
+        </w:rPr>
+        <w:br/>
+      </w:r>
+      <w:r>
+        <w:rPr>
+          <w:rStyle w:val="VerbatimChar"/>
+          <w:rFonts w:ascii="Courier New" w:hAnsi="Courier New" w:cs="Courier New"/>
+          <w:sz w:val="20"/>
+          <w:szCs w:val="20"/>
         </w:rPr>
         <w:t>anterior2</w:t>
       </w:r>
       <w:r>
-        <w:br/>
-      </w:r>
-      <w:r>
-        <w:br/>
-      </w:r>
-      <w:r>
-        <w:rPr>
-          <w:rStyle w:val="VerbatimChar"/>
+        <w:rPr>
+          <w:rFonts w:ascii="Courier New" w:hAnsi="Courier New" w:cs="Courier New"/>
+          <w:sz w:val="20"/>
+          <w:szCs w:val="20"/>
+        </w:rPr>
+        <w:br/>
+      </w:r>
+      <w:r>
+        <w:rPr>
+          <w:rFonts w:ascii="Courier New" w:hAnsi="Courier New" w:cs="Courier New"/>
+          <w:sz w:val="20"/>
+          <w:szCs w:val="20"/>
+        </w:rPr>
+        <w:br/>
+      </w:r>
+      <w:r>
+        <w:rPr>
+          <w:rStyle w:val="VerbatimChar"/>
+          <w:rFonts w:ascii="Courier New" w:hAnsi="Courier New" w:cs="Courier New"/>
+          <w:sz w:val="20"/>
+          <w:szCs w:val="20"/>
         </w:rPr>
         <w:t>posterior2 &lt;- lm(ProximateAnalysisDataOutlier$PSUP ~ ProximateAnalysisDataOutlier$Lipid)</w:t>
       </w:r>
       <w:r>
-        <w:br/>
-      </w:r>
-      <w:r>
-        <w:rPr>
-          <w:rStyle w:val="VerbatimChar"/>
+        <w:rPr>
+          <w:rFonts w:ascii="Courier New" w:hAnsi="Courier New" w:cs="Courier New"/>
+          <w:sz w:val="20"/>
+          <w:szCs w:val="20"/>
+        </w:rPr>
+        <w:br/>
+      </w:r>
+      <w:r>
+        <w:rPr>
+          <w:rStyle w:val="VerbatimChar"/>
+          <w:rFonts w:ascii="Courier New" w:hAnsi="Courier New" w:cs="Courier New"/>
+          <w:sz w:val="20"/>
+          <w:szCs w:val="20"/>
         </w:rPr>
         <w:t>summary(posterior2)</w:t>
       </w:r>
       <w:r>
-        <w:br/>
-      </w:r>
-      <w:r>
-        <w:rPr>
-          <w:rStyle w:val="VerbatimChar"/>
+        <w:rPr>
+          <w:rFonts w:ascii="Courier New" w:hAnsi="Courier New" w:cs="Courier New"/>
+          <w:sz w:val="20"/>
+          <w:szCs w:val="20"/>
+        </w:rPr>
+        <w:br/>
+      </w:r>
+      <w:r>
+        <w:rPr>
+          <w:rStyle w:val="VerbatimChar"/>
+          <w:rFonts w:ascii="Courier New" w:hAnsi="Courier New" w:cs="Courier New"/>
+          <w:sz w:val="20"/>
+          <w:szCs w:val="20"/>
         </w:rPr>
         <w:t>with(ProximateAnalysisDataOutlier, plot(PSUP ~ Lipid, las = 1,  xlab = "Whole-body Lipid Content (%)", ylab = "UP Fatmeter Reading"))</w:t>
       </w:r>
       <w:r>
-        <w:br/>
-      </w:r>
-      <w:r>
-        <w:rPr>
-          <w:rStyle w:val="VerbatimChar"/>
+        <w:rPr>
+          <w:rFonts w:ascii="Courier New" w:hAnsi="Courier New" w:cs="Courier New"/>
+          <w:sz w:val="20"/>
+          <w:szCs w:val="20"/>
+        </w:rPr>
+        <w:br/>
+      </w:r>
+      <w:r>
+        <w:rPr>
+          <w:rStyle w:val="VerbatimChar"/>
+          <w:rFonts w:ascii="Courier New" w:hAnsi="Courier New" w:cs="Courier New"/>
+          <w:sz w:val="20"/>
+          <w:szCs w:val="20"/>
         </w:rPr>
         <w:t>abline(posterior2)</w:t>
       </w:r>
       <w:r>
-        <w:br/>
-      </w:r>
-      <w:r>
-        <w:rPr>
-          <w:rStyle w:val="VerbatimChar"/>
+        <w:rPr>
+          <w:rFonts w:ascii="Courier New" w:hAnsi="Courier New" w:cs="Courier New"/>
+          <w:sz w:val="20"/>
+          <w:szCs w:val="20"/>
+        </w:rPr>
+        <w:br/>
+      </w:r>
+      <w:r>
+        <w:rPr>
+          <w:rStyle w:val="VerbatimChar"/>
+          <w:rFonts w:ascii="Courier New" w:hAnsi="Courier New" w:cs="Courier New"/>
+          <w:sz w:val="20"/>
+          <w:szCs w:val="20"/>
         </w:rPr>
         <w:t>plot(posterior2)</w:t>
       </w:r>
       <w:r>
-        <w:br/>
-      </w:r>
-      <w:r>
-        <w:rPr>
-          <w:rStyle w:val="VerbatimChar"/>
+        <w:rPr>
+          <w:rFonts w:ascii="Courier New" w:hAnsi="Courier New" w:cs="Courier New"/>
+          <w:sz w:val="20"/>
+          <w:szCs w:val="20"/>
+        </w:rPr>
+        <w:br/>
+      </w:r>
+      <w:r>
+        <w:rPr>
+          <w:rStyle w:val="VerbatimChar"/>
+          <w:rFonts w:ascii="Courier New" w:hAnsi="Courier New" w:cs="Courier New"/>
+          <w:sz w:val="20"/>
+          <w:szCs w:val="20"/>
         </w:rPr>
         <w:t>posterior2</w:t>
       </w:r>
       <w:r>
-        <w:br/>
-      </w:r>
-      <w:r>
-        <w:br/>
-      </w:r>
-      <w:r>
-        <w:rPr>
-          <w:rStyle w:val="VerbatimChar"/>
+        <w:rPr>
+          <w:rFonts w:ascii="Courier New" w:hAnsi="Courier New" w:cs="Courier New"/>
+          <w:sz w:val="20"/>
+          <w:szCs w:val="20"/>
+        </w:rPr>
+        <w:br/>
+      </w:r>
+      <w:r>
+        <w:rPr>
+          <w:rFonts w:ascii="Courier New" w:hAnsi="Courier New" w:cs="Courier New"/>
+          <w:sz w:val="20"/>
+          <w:szCs w:val="20"/>
+        </w:rPr>
+        <w:br/>
+      </w:r>
+      <w:r>
+        <w:rPr>
+          <w:rStyle w:val="VerbatimChar"/>
+          <w:rFonts w:ascii="Courier New" w:hAnsi="Courier New" w:cs="Courier New"/>
+          <w:sz w:val="20"/>
+          <w:szCs w:val="20"/>
         </w:rPr>
         <w:t>qt(.975,9)</w:t>
       </w:r>
       <w:r>
-        <w:br/>
-      </w:r>
-      <w:r>
-        <w:br/>
-      </w:r>
-      <w:r>
-        <w:rPr>
-          <w:rStyle w:val="VerbatimChar"/>
+        <w:rPr>
+          <w:rFonts w:ascii="Courier New" w:hAnsi="Courier New" w:cs="Courier New"/>
+          <w:sz w:val="20"/>
+          <w:szCs w:val="20"/>
+        </w:rPr>
+        <w:br/>
+      </w:r>
+      <w:r>
+        <w:rPr>
+          <w:rFonts w:ascii="Courier New" w:hAnsi="Courier New" w:cs="Courier New"/>
+          <w:sz w:val="20"/>
+          <w:szCs w:val="20"/>
+        </w:rPr>
+        <w:br/>
+      </w:r>
+      <w:r>
+        <w:rPr>
+          <w:rStyle w:val="VerbatimChar"/>
+          <w:rFonts w:ascii="Courier New" w:hAnsi="Courier New" w:cs="Courier New"/>
+          <w:sz w:val="20"/>
+          <w:szCs w:val="20"/>
         </w:rPr>
         <w:t>#upper Middle measurements only</w:t>
       </w:r>
       <w:r>
-        <w:br/>
-      </w:r>
-      <w:r>
-        <w:rPr>
-          <w:rStyle w:val="VerbatimChar"/>
+        <w:rPr>
+          <w:rFonts w:ascii="Courier New" w:hAnsi="Courier New" w:cs="Courier New"/>
+          <w:sz w:val="20"/>
+          <w:szCs w:val="20"/>
+        </w:rPr>
+        <w:br/>
+      </w:r>
+      <w:r>
+        <w:rPr>
+          <w:rStyle w:val="VerbatimChar"/>
+          <w:rFonts w:ascii="Courier New" w:hAnsi="Courier New" w:cs="Courier New"/>
+          <w:sz w:val="20"/>
+          <w:szCs w:val="20"/>
         </w:rPr>
         <w:t>middle &lt;- lm(ProximateAnalysisData$PSUM ~ ProximateAnalysisData$Lipid)</w:t>
       </w:r>
       <w:r>
-        <w:br/>
-      </w:r>
-      <w:r>
-        <w:rPr>
-          <w:rStyle w:val="VerbatimChar"/>
+        <w:rPr>
+          <w:rFonts w:ascii="Courier New" w:hAnsi="Courier New" w:cs="Courier New"/>
+          <w:sz w:val="20"/>
+          <w:szCs w:val="20"/>
+        </w:rPr>
+        <w:br/>
+      </w:r>
+      <w:r>
+        <w:rPr>
+          <w:rStyle w:val="VerbatimChar"/>
+          <w:rFonts w:ascii="Courier New" w:hAnsi="Courier New" w:cs="Courier New"/>
+          <w:sz w:val="20"/>
+          <w:szCs w:val="20"/>
         </w:rPr>
         <w:t>summary(middle)</w:t>
       </w:r>
       <w:r>
-        <w:br/>
-      </w:r>
-      <w:r>
-        <w:rPr>
-          <w:rStyle w:val="VerbatimChar"/>
+        <w:rPr>
+          <w:rFonts w:ascii="Courier New" w:hAnsi="Courier New" w:cs="Courier New"/>
+          <w:sz w:val="20"/>
+          <w:szCs w:val="20"/>
+        </w:rPr>
+        <w:br/>
+      </w:r>
+      <w:r>
+        <w:rPr>
+          <w:rStyle w:val="VerbatimChar"/>
+          <w:rFonts w:ascii="Courier New" w:hAnsi="Courier New" w:cs="Courier New"/>
+          <w:sz w:val="20"/>
+          <w:szCs w:val="20"/>
         </w:rPr>
         <w:t>with(ProximateAnalysisData, plot(PSUM ~ Lipid, las = 1, xlab = "Whole-body Lipid Content (%)", ylab = "UM Fatmeter Reading"))</w:t>
       </w:r>
       <w:r>
-        <w:br/>
-      </w:r>
-      <w:r>
-        <w:rPr>
-          <w:rStyle w:val="VerbatimChar"/>
+        <w:rPr>
+          <w:rFonts w:ascii="Courier New" w:hAnsi="Courier New" w:cs="Courier New"/>
+          <w:sz w:val="20"/>
+          <w:szCs w:val="20"/>
+        </w:rPr>
+        <w:br/>
+      </w:r>
+      <w:r>
+        <w:rPr>
+          <w:rStyle w:val="VerbatimChar"/>
+          <w:rFonts w:ascii="Courier New" w:hAnsi="Courier New" w:cs="Courier New"/>
+          <w:sz w:val="20"/>
+          <w:szCs w:val="20"/>
         </w:rPr>
         <w:t>abline(middle)</w:t>
       </w:r>
       <w:r>
-        <w:br/>
-      </w:r>
-      <w:r>
-        <w:rPr>
-          <w:rStyle w:val="VerbatimChar"/>
+        <w:rPr>
+          <w:rFonts w:ascii="Courier New" w:hAnsi="Courier New" w:cs="Courier New"/>
+          <w:sz w:val="20"/>
+          <w:szCs w:val="20"/>
+        </w:rPr>
+        <w:br/>
+      </w:r>
+      <w:r>
+        <w:rPr>
+          <w:rStyle w:val="VerbatimChar"/>
+          <w:rFonts w:ascii="Courier New" w:hAnsi="Courier New" w:cs="Courier New"/>
+          <w:sz w:val="20"/>
+          <w:szCs w:val="20"/>
         </w:rPr>
         <w:t>plot(middle)</w:t>
       </w:r>
       <w:r>
-        <w:br/>
-      </w:r>
-      <w:r>
-        <w:rPr>
-          <w:rStyle w:val="VerbatimChar"/>
+        <w:rPr>
+          <w:rFonts w:ascii="Courier New" w:hAnsi="Courier New" w:cs="Courier New"/>
+          <w:sz w:val="20"/>
+          <w:szCs w:val="20"/>
+        </w:rPr>
+        <w:br/>
+      </w:r>
+      <w:r>
+        <w:rPr>
+          <w:rStyle w:val="VerbatimChar"/>
+          <w:rFonts w:ascii="Courier New" w:hAnsi="Courier New" w:cs="Courier New"/>
+          <w:sz w:val="20"/>
+          <w:szCs w:val="20"/>
         </w:rPr>
         <w:t>middle</w:t>
       </w:r>
       <w:r>
-        <w:br/>
-      </w:r>
-      <w:r>
-        <w:br/>
-      </w:r>
-      <w:r>
-        <w:rPr>
-          <w:rStyle w:val="VerbatimChar"/>
+        <w:rPr>
+          <w:rFonts w:ascii="Courier New" w:hAnsi="Courier New" w:cs="Courier New"/>
+          <w:sz w:val="20"/>
+          <w:szCs w:val="20"/>
+        </w:rPr>
+        <w:br/>
+      </w:r>
+      <w:r>
+        <w:rPr>
+          <w:rFonts w:ascii="Courier New" w:hAnsi="Courier New" w:cs="Courier New"/>
+          <w:sz w:val="20"/>
+          <w:szCs w:val="20"/>
+        </w:rPr>
+        <w:br/>
+      </w:r>
+      <w:r>
+        <w:rPr>
+          <w:rStyle w:val="VerbatimChar"/>
+          <w:rFonts w:ascii="Courier New" w:hAnsi="Courier New" w:cs="Courier New"/>
+          <w:sz w:val="20"/>
+          <w:szCs w:val="20"/>
         </w:rPr>
         <w:t>middleLog &lt;- lm(ProximateAnalysisData$logPSUM ~ ProximateAnalysisData$Lipid)</w:t>
       </w:r>
       <w:r>
-        <w:br/>
-      </w:r>
-      <w:r>
-        <w:rPr>
-          <w:rStyle w:val="VerbatimChar"/>
+        <w:rPr>
+          <w:rFonts w:ascii="Courier New" w:hAnsi="Courier New" w:cs="Courier New"/>
+          <w:sz w:val="20"/>
+          <w:szCs w:val="20"/>
+        </w:rPr>
+        <w:br/>
+      </w:r>
+      <w:r>
+        <w:rPr>
+          <w:rStyle w:val="VerbatimChar"/>
+          <w:rFonts w:ascii="Courier New" w:hAnsi="Courier New" w:cs="Courier New"/>
+          <w:sz w:val="20"/>
+          <w:szCs w:val="20"/>
         </w:rPr>
         <w:t>summary(middleLog)</w:t>
       </w:r>
       <w:r>
-        <w:br/>
-      </w:r>
-      <w:r>
-        <w:rPr>
-          <w:rStyle w:val="VerbatimChar"/>
+        <w:rPr>
+          <w:rFonts w:ascii="Courier New" w:hAnsi="Courier New" w:cs="Courier New"/>
+          <w:sz w:val="20"/>
+          <w:szCs w:val="20"/>
+        </w:rPr>
+        <w:br/>
+      </w:r>
+      <w:r>
+        <w:rPr>
+          <w:rStyle w:val="VerbatimChar"/>
+          <w:rFonts w:ascii="Courier New" w:hAnsi="Courier New" w:cs="Courier New"/>
+          <w:sz w:val="20"/>
+          <w:szCs w:val="20"/>
         </w:rPr>
         <w:t>with(ProximateAnalysisData, plot(logPSUM ~ Lipid, las = 1))</w:t>
       </w:r>
       <w:r>
-        <w:br/>
-      </w:r>
-      <w:r>
-        <w:rPr>
-          <w:rStyle w:val="VerbatimChar"/>
+        <w:rPr>
+          <w:rFonts w:ascii="Courier New" w:hAnsi="Courier New" w:cs="Courier New"/>
+          <w:sz w:val="20"/>
+          <w:szCs w:val="20"/>
+        </w:rPr>
+        <w:br/>
+      </w:r>
+      <w:r>
+        <w:rPr>
+          <w:rStyle w:val="VerbatimChar"/>
+          <w:rFonts w:ascii="Courier New" w:hAnsi="Courier New" w:cs="Courier New"/>
+          <w:sz w:val="20"/>
+          <w:szCs w:val="20"/>
         </w:rPr>
         <w:t>abline(middleLog)</w:t>
       </w:r>
       <w:r>
-        <w:br/>
-      </w:r>
-      <w:r>
-        <w:rPr>
-          <w:rStyle w:val="VerbatimChar"/>
+        <w:rPr>
+          <w:rFonts w:ascii="Courier New" w:hAnsi="Courier New" w:cs="Courier New"/>
+          <w:sz w:val="20"/>
+          <w:szCs w:val="20"/>
+        </w:rPr>
+        <w:br/>
+      </w:r>
+      <w:r>
+        <w:rPr>
+          <w:rStyle w:val="VerbatimChar"/>
+          <w:rFonts w:ascii="Courier New" w:hAnsi="Courier New" w:cs="Courier New"/>
+          <w:sz w:val="20"/>
+          <w:szCs w:val="20"/>
+        </w:rPr>
+        <w:t>plot(middle)</w:t>
+      </w:r>
+      <w:r>
+        <w:rPr>
+          <w:rFonts w:ascii="Courier New" w:hAnsi="Courier New" w:cs="Courier New"/>
+          <w:sz w:val="20"/>
+          <w:szCs w:val="20"/>
+        </w:rPr>
+        <w:br/>
+      </w:r>
+      <w:r>
+        <w:rPr>
+          <w:rStyle w:val="VerbatimChar"/>
+          <w:rFonts w:ascii="Courier New" w:hAnsi="Courier New" w:cs="Courier New"/>
+          <w:sz w:val="20"/>
+          <w:szCs w:val="20"/>
+        </w:rPr>
+        <w:t>with(ProximateAnalysisData, plot(Lipid ~ logPSUM, las = 1))</w:t>
+      </w:r>
+      <w:r>
+        <w:rPr>
+          <w:rFonts w:ascii="Courier New" w:hAnsi="Courier New" w:cs="Courier New"/>
+          <w:sz w:val="20"/>
+          <w:szCs w:val="20"/>
+        </w:rPr>
+        <w:br/>
+      </w:r>
+      <w:r>
+        <w:rPr>
+          <w:rFonts w:ascii="Courier New" w:hAnsi="Courier New" w:cs="Courier New"/>
+          <w:sz w:val="20"/>
+          <w:szCs w:val="20"/>
+        </w:rPr>
+        <w:br/>
+      </w:r>
+      <w:r>
+        <w:rPr>
+          <w:rStyle w:val="VerbatimChar"/>
+          <w:rFonts w:ascii="Courier New" w:hAnsi="Courier New" w:cs="Courier New"/>
+          <w:sz w:val="20"/>
+          <w:szCs w:val="20"/>
+        </w:rPr>
+        <w:t>#Means and sd of data</w:t>
+      </w:r>
+      <w:r>
+        <w:rPr>
+          <w:rFonts w:ascii="Courier New" w:hAnsi="Courier New" w:cs="Courier New"/>
+          <w:sz w:val="20"/>
+          <w:szCs w:val="20"/>
+        </w:rPr>
+        <w:br/>
+      </w:r>
+      <w:r>
+        <w:rPr>
+          <w:rStyle w:val="VerbatimChar"/>
+          <w:rFonts w:ascii="Courier New" w:hAnsi="Courier New" w:cs="Courier New"/>
+          <w:sz w:val="20"/>
+          <w:szCs w:val="20"/>
         </w:rPr>
         <w:lastRenderedPageBreak/>
-        <w:t>plot(middle)</w:t>
-      </w:r>
-      <w:r>
-        <w:br/>
-      </w:r>
-      <w:r>
-        <w:rPr>
-          <w:rStyle w:val="VerbatimChar"/>
-        </w:rPr>
-        <w:t>with(ProximateAnalysisData, plot(Lipid ~ logPSUM, las = 1))</w:t>
-      </w:r>
-      <w:r>
-        <w:br/>
-      </w:r>
-      <w:r>
-        <w:br/>
-      </w:r>
-      <w:r>
-        <w:rPr>
-          <w:rStyle w:val="VerbatimChar"/>
-        </w:rPr>
-        <w:t>#Means and sd of data</w:t>
-      </w:r>
-      <w:r>
-        <w:br/>
-      </w:r>
-      <w:r>
-        <w:rPr>
-          <w:rStyle w:val="VerbatimChar"/>
-        </w:rPr>
         <w:t>mean(ProximateAnalysisData$Lipid)</w:t>
       </w:r>
       <w:r>
-        <w:br/>
-      </w:r>
-      <w:r>
-        <w:rPr>
-          <w:rStyle w:val="VerbatimChar"/>
+        <w:rPr>
+          <w:rFonts w:ascii="Courier New" w:hAnsi="Courier New" w:cs="Courier New"/>
+          <w:sz w:val="20"/>
+          <w:szCs w:val="20"/>
+        </w:rPr>
+        <w:br/>
+      </w:r>
+      <w:r>
+        <w:rPr>
+          <w:rStyle w:val="VerbatimChar"/>
+          <w:rFonts w:ascii="Courier New" w:hAnsi="Courier New" w:cs="Courier New"/>
+          <w:sz w:val="20"/>
+          <w:szCs w:val="20"/>
         </w:rPr>
         <w:t>sd(ProximateAnalysisData$Lipid)</w:t>
       </w:r>
     </w:p>
     <w:p>
       <w:pPr>
-        <w:rPr>
-          <w:rFonts w:asciiTheme="majorHAnsi" w:eastAsiaTheme="majorEastAsia" w:hAnsiTheme="majorHAnsi" w:cstheme="majorBidi"/>
+        <w:jc w:val="center"/>
+        <w:rPr>
+          <w:rFonts w:asciiTheme="majorHAnsi" w:eastAsiaTheme="majorEastAsia" w:hAnsiTheme="majorHAnsi" w:cstheme="majorHAnsi"/>
           <w:b/>
           <w:bCs/>
           <w:color w:val="4F81BD" w:themeColor="accent1"/>
@@ -774,912 +1200,1775 @@
       <w:bookmarkStart w:id="2" w:name="time-point-2"/>
       <w:bookmarkEnd w:id="1"/>
       <w:r>
-        <w:br w:type="page"/>
-      </w:r>
-    </w:p>
-    <w:p>
-      <w:pPr>
-        <w:pStyle w:val="Heading2"/>
-      </w:pPr>
-      <w:r>
-        <w:lastRenderedPageBreak/>
-        <w:t>Time Point 2</w:t>
+        <w:br/>
+      </w:r>
+      <w:r>
+        <w:rPr>
+          <w:rFonts w:asciiTheme="majorHAnsi" w:hAnsiTheme="majorHAnsi" w:cstheme="majorHAnsi"/>
+          <w:b/>
+          <w:bCs/>
+          <w:color w:val="4F81BD" w:themeColor="accent1"/>
+          <w:sz w:val="32"/>
+          <w:szCs w:val="32"/>
+        </w:rPr>
+        <w:t xml:space="preserve">Time Point </w:t>
+      </w:r>
+      <w:r>
+        <w:rPr>
+          <w:rFonts w:asciiTheme="majorHAnsi" w:hAnsiTheme="majorHAnsi" w:cstheme="majorHAnsi"/>
+          <w:b/>
+          <w:bCs/>
+          <w:color w:val="4F81BD" w:themeColor="accent1"/>
+          <w:sz w:val="32"/>
+          <w:szCs w:val="32"/>
+        </w:rPr>
+        <w:t>2</w:t>
+      </w:r>
+      <w:r>
+        <w:rPr>
+          <w:rFonts w:asciiTheme="majorHAnsi" w:hAnsiTheme="majorHAnsi" w:cstheme="majorHAnsi"/>
+          <w:b/>
+          <w:bCs/>
+          <w:color w:val="4F81BD" w:themeColor="accent1"/>
+          <w:sz w:val="32"/>
+          <w:szCs w:val="32"/>
+        </w:rPr>
+        <w:br/>
       </w:r>
     </w:p>
     <w:p>
       <w:pPr>
         <w:pStyle w:val="SourceCode"/>
+        <w:rPr>
+          <w:rFonts w:ascii="Courier New" w:hAnsi="Courier New" w:cs="Courier New"/>
+          <w:sz w:val="20"/>
+          <w:szCs w:val="20"/>
+        </w:rPr>
       </w:pPr>
       <w:r>
         <w:rPr>
           <w:rStyle w:val="VerbatimChar"/>
+          <w:rFonts w:ascii="Courier New" w:hAnsi="Courier New" w:cs="Courier New"/>
+          <w:sz w:val="20"/>
+          <w:szCs w:val="20"/>
         </w:rPr>
         <w:t>#Preliminary data for Fatmeter Calibration</w:t>
       </w:r>
       <w:r>
-        <w:br/>
-      </w:r>
-      <w:r>
-        <w:rPr>
-          <w:rStyle w:val="VerbatimChar"/>
+        <w:rPr>
+          <w:rFonts w:ascii="Courier New" w:hAnsi="Courier New" w:cs="Courier New"/>
+          <w:sz w:val="20"/>
+          <w:szCs w:val="20"/>
+        </w:rPr>
+        <w:br/>
+      </w:r>
+      <w:r>
+        <w:rPr>
+          <w:rStyle w:val="VerbatimChar"/>
+          <w:rFonts w:ascii="Courier New" w:hAnsi="Courier New" w:cs="Courier New"/>
+          <w:sz w:val="20"/>
+          <w:szCs w:val="20"/>
         </w:rPr>
         <w:t>#-----------------------------------------------</w:t>
       </w:r>
       <w:r>
-        <w:br/>
-      </w:r>
-      <w:r>
-        <w:br/>
-      </w:r>
-      <w:r>
-        <w:rPr>
-          <w:rStyle w:val="VerbatimChar"/>
+        <w:rPr>
+          <w:rFonts w:ascii="Courier New" w:hAnsi="Courier New" w:cs="Courier New"/>
+          <w:sz w:val="20"/>
+          <w:szCs w:val="20"/>
+        </w:rPr>
+        <w:br/>
+      </w:r>
+      <w:r>
+        <w:rPr>
+          <w:rFonts w:ascii="Courier New" w:hAnsi="Courier New" w:cs="Courier New"/>
+          <w:sz w:val="20"/>
+          <w:szCs w:val="20"/>
+        </w:rPr>
+        <w:br/>
+      </w:r>
+      <w:r>
+        <w:rPr>
+          <w:rStyle w:val="VerbatimChar"/>
+          <w:rFonts w:ascii="Courier New" w:hAnsi="Courier New" w:cs="Courier New"/>
+          <w:sz w:val="20"/>
+          <w:szCs w:val="20"/>
         </w:rPr>
         <w:t>#-----------------------------</w:t>
       </w:r>
       <w:r>
-        <w:br/>
-      </w:r>
-      <w:r>
-        <w:rPr>
-          <w:rStyle w:val="VerbatimChar"/>
+        <w:rPr>
+          <w:rFonts w:ascii="Courier New" w:hAnsi="Courier New" w:cs="Courier New"/>
+          <w:sz w:val="20"/>
+          <w:szCs w:val="20"/>
+        </w:rPr>
+        <w:br/>
+      </w:r>
+      <w:r>
+        <w:rPr>
+          <w:rStyle w:val="VerbatimChar"/>
+          <w:rFonts w:ascii="Courier New" w:hAnsi="Courier New" w:cs="Courier New"/>
+          <w:sz w:val="20"/>
+          <w:szCs w:val="20"/>
         </w:rPr>
         <w:t># WB Lipid Analysis</w:t>
       </w:r>
       <w:r>
-        <w:br/>
-      </w:r>
-      <w:r>
-        <w:rPr>
-          <w:rStyle w:val="VerbatimChar"/>
+        <w:rPr>
+          <w:rFonts w:ascii="Courier New" w:hAnsi="Courier New" w:cs="Courier New"/>
+          <w:sz w:val="20"/>
+          <w:szCs w:val="20"/>
+        </w:rPr>
+        <w:br/>
+      </w:r>
+      <w:r>
+        <w:rPr>
+          <w:rStyle w:val="VerbatimChar"/>
+          <w:rFonts w:ascii="Courier New" w:hAnsi="Courier New" w:cs="Courier New"/>
+          <w:sz w:val="20"/>
+          <w:szCs w:val="20"/>
         </w:rPr>
         <w:t>#-----------------------------</w:t>
       </w:r>
       <w:r>
-        <w:br/>
-      </w:r>
-      <w:r>
-        <w:br/>
-      </w:r>
-      <w:r>
-        <w:rPr>
-          <w:rStyle w:val="VerbatimChar"/>
+        <w:rPr>
+          <w:rFonts w:ascii="Courier New" w:hAnsi="Courier New" w:cs="Courier New"/>
+          <w:sz w:val="20"/>
+          <w:szCs w:val="20"/>
+        </w:rPr>
+        <w:br/>
+      </w:r>
+      <w:r>
+        <w:rPr>
+          <w:rFonts w:ascii="Courier New" w:hAnsi="Courier New" w:cs="Courier New"/>
+          <w:sz w:val="20"/>
+          <w:szCs w:val="20"/>
+        </w:rPr>
+        <w:br/>
+      </w:r>
+      <w:r>
+        <w:rPr>
+          <w:rStyle w:val="VerbatimChar"/>
+          <w:rFonts w:ascii="Courier New" w:hAnsi="Courier New" w:cs="Courier New"/>
+          <w:sz w:val="20"/>
+          <w:szCs w:val="20"/>
         </w:rPr>
         <w:t>#upper anterior measurement(outlier included) Linear model</w:t>
       </w:r>
       <w:r>
-        <w:br/>
-      </w:r>
-      <w:r>
-        <w:rPr>
-          <w:rStyle w:val="VerbatimChar"/>
+        <w:rPr>
+          <w:rFonts w:ascii="Courier New" w:hAnsi="Courier New" w:cs="Courier New"/>
+          <w:sz w:val="20"/>
+          <w:szCs w:val="20"/>
+        </w:rPr>
+        <w:br/>
+      </w:r>
+      <w:r>
+        <w:rPr>
+          <w:rStyle w:val="VerbatimChar"/>
+          <w:rFonts w:ascii="Courier New" w:hAnsi="Courier New" w:cs="Courier New"/>
+          <w:sz w:val="20"/>
+          <w:szCs w:val="20"/>
         </w:rPr>
         <w:t>#Only fish that had upper anterior measurements were the larger cohort sampled at Garrison</w:t>
       </w:r>
       <w:r>
-        <w:br/>
-      </w:r>
-      <w:r>
-        <w:br/>
-      </w:r>
-      <w:r>
-        <w:rPr>
-          <w:rStyle w:val="VerbatimChar"/>
+        <w:rPr>
+          <w:rFonts w:ascii="Courier New" w:hAnsi="Courier New" w:cs="Courier New"/>
+          <w:sz w:val="20"/>
+          <w:szCs w:val="20"/>
+        </w:rPr>
+        <w:br/>
+      </w:r>
+      <w:r>
+        <w:rPr>
+          <w:rFonts w:ascii="Courier New" w:hAnsi="Courier New" w:cs="Courier New"/>
+          <w:sz w:val="20"/>
+          <w:szCs w:val="20"/>
+        </w:rPr>
+        <w:br/>
+      </w:r>
+      <w:r>
+        <w:rPr>
+          <w:rStyle w:val="VerbatimChar"/>
+          <w:rFonts w:ascii="Courier New" w:hAnsi="Courier New" w:cs="Courier New"/>
+          <w:sz w:val="20"/>
+          <w:szCs w:val="20"/>
         </w:rPr>
         <w:t>linearAnterior &lt;- lm(ProximateAnalysisData$PSUA~ProximateAnalysisData$Lipid)</w:t>
       </w:r>
       <w:r>
-        <w:br/>
-      </w:r>
-      <w:r>
-        <w:rPr>
-          <w:rStyle w:val="VerbatimChar"/>
+        <w:rPr>
+          <w:rFonts w:ascii="Courier New" w:hAnsi="Courier New" w:cs="Courier New"/>
+          <w:sz w:val="20"/>
+          <w:szCs w:val="20"/>
+        </w:rPr>
+        <w:br/>
+      </w:r>
+      <w:r>
+        <w:rPr>
+          <w:rStyle w:val="VerbatimChar"/>
+          <w:rFonts w:ascii="Courier New" w:hAnsi="Courier New" w:cs="Courier New"/>
+          <w:sz w:val="20"/>
+          <w:szCs w:val="20"/>
         </w:rPr>
         <w:t>summary(linearAnterior)</w:t>
       </w:r>
       <w:r>
-        <w:br/>
-      </w:r>
-      <w:r>
-        <w:rPr>
-          <w:rStyle w:val="VerbatimChar"/>
+        <w:rPr>
+          <w:rFonts w:ascii="Courier New" w:hAnsi="Courier New" w:cs="Courier New"/>
+          <w:sz w:val="20"/>
+          <w:szCs w:val="20"/>
+        </w:rPr>
+        <w:br/>
+      </w:r>
+      <w:r>
+        <w:rPr>
+          <w:rStyle w:val="VerbatimChar"/>
+          <w:rFonts w:ascii="Courier New" w:hAnsi="Courier New" w:cs="Courier New"/>
+          <w:sz w:val="20"/>
+          <w:szCs w:val="20"/>
         </w:rPr>
         <w:t>linearAnterior</w:t>
       </w:r>
       <w:r>
-        <w:br/>
-      </w:r>
-      <w:r>
-        <w:rPr>
-          <w:rStyle w:val="VerbatimChar"/>
+        <w:rPr>
+          <w:rFonts w:ascii="Courier New" w:hAnsi="Courier New" w:cs="Courier New"/>
+          <w:sz w:val="20"/>
+          <w:szCs w:val="20"/>
+        </w:rPr>
+        <w:br/>
+      </w:r>
+      <w:r>
+        <w:rPr>
+          <w:rStyle w:val="VerbatimChar"/>
+          <w:rFonts w:ascii="Courier New" w:hAnsi="Courier New" w:cs="Courier New"/>
+          <w:sz w:val="20"/>
+          <w:szCs w:val="20"/>
         </w:rPr>
         <w:t>with(ProximateAnalysisData, plot(PSUA ~ Lipid, las = 1))</w:t>
       </w:r>
       <w:r>
-        <w:br/>
-      </w:r>
-      <w:r>
-        <w:rPr>
-          <w:rStyle w:val="VerbatimChar"/>
+        <w:rPr>
+          <w:rFonts w:ascii="Courier New" w:hAnsi="Courier New" w:cs="Courier New"/>
+          <w:sz w:val="20"/>
+          <w:szCs w:val="20"/>
+        </w:rPr>
+        <w:br/>
+      </w:r>
+      <w:r>
+        <w:rPr>
+          <w:rStyle w:val="VerbatimChar"/>
+          <w:rFonts w:ascii="Courier New" w:hAnsi="Courier New" w:cs="Courier New"/>
+          <w:sz w:val="20"/>
+          <w:szCs w:val="20"/>
         </w:rPr>
         <w:t>abline(linearAnterior)</w:t>
       </w:r>
       <w:r>
-        <w:br/>
-      </w:r>
-      <w:r>
-        <w:rPr>
-          <w:rStyle w:val="VerbatimChar"/>
+        <w:rPr>
+          <w:rFonts w:ascii="Courier New" w:hAnsi="Courier New" w:cs="Courier New"/>
+          <w:sz w:val="20"/>
+          <w:szCs w:val="20"/>
+        </w:rPr>
+        <w:br/>
+      </w:r>
+      <w:r>
+        <w:rPr>
+          <w:rStyle w:val="VerbatimChar"/>
+          <w:rFonts w:ascii="Courier New" w:hAnsi="Courier New" w:cs="Courier New"/>
+          <w:sz w:val="20"/>
+          <w:szCs w:val="20"/>
         </w:rPr>
         <w:t>plot(linearAnterior)</w:t>
       </w:r>
       <w:r>
-        <w:br/>
-      </w:r>
-      <w:r>
-        <w:br/>
-      </w:r>
-      <w:r>
-        <w:rPr>
-          <w:rStyle w:val="VerbatimChar"/>
+        <w:rPr>
+          <w:rFonts w:ascii="Courier New" w:hAnsi="Courier New" w:cs="Courier New"/>
+          <w:sz w:val="20"/>
+          <w:szCs w:val="20"/>
+        </w:rPr>
+        <w:br/>
+      </w:r>
+      <w:r>
+        <w:rPr>
+          <w:rFonts w:ascii="Courier New" w:hAnsi="Courier New" w:cs="Courier New"/>
+          <w:sz w:val="20"/>
+          <w:szCs w:val="20"/>
+        </w:rPr>
+        <w:br/>
+      </w:r>
+      <w:r>
+        <w:rPr>
+          <w:rStyle w:val="VerbatimChar"/>
+          <w:rFonts w:ascii="Courier New" w:hAnsi="Courier New" w:cs="Courier New"/>
+          <w:sz w:val="20"/>
+          <w:szCs w:val="20"/>
         </w:rPr>
         <w:t>#Exponential function</w:t>
       </w:r>
       <w:r>
-        <w:br/>
-      </w:r>
-      <w:r>
-        <w:rPr>
-          <w:rStyle w:val="VerbatimChar"/>
+        <w:rPr>
+          <w:rFonts w:ascii="Courier New" w:hAnsi="Courier New" w:cs="Courier New"/>
+          <w:sz w:val="20"/>
+          <w:szCs w:val="20"/>
+        </w:rPr>
+        <w:br/>
+      </w:r>
+      <w:r>
+        <w:rPr>
+          <w:rStyle w:val="VerbatimChar"/>
+          <w:rFonts w:ascii="Courier New" w:hAnsi="Courier New" w:cs="Courier New"/>
+          <w:sz w:val="20"/>
+          <w:szCs w:val="20"/>
         </w:rPr>
         <w:t>expAnterior &lt;- lm(log(ProximateAnalysisData$PSUA)~ProximateAnalysisData$Lipid)</w:t>
       </w:r>
       <w:r>
-        <w:br/>
-      </w:r>
-      <w:r>
-        <w:rPr>
-          <w:rStyle w:val="VerbatimChar"/>
+        <w:rPr>
+          <w:rFonts w:ascii="Courier New" w:hAnsi="Courier New" w:cs="Courier New"/>
+          <w:sz w:val="20"/>
+          <w:szCs w:val="20"/>
+        </w:rPr>
+        <w:br/>
+      </w:r>
+      <w:r>
+        <w:rPr>
+          <w:rStyle w:val="VerbatimChar"/>
+          <w:rFonts w:ascii="Courier New" w:hAnsi="Courier New" w:cs="Courier New"/>
+          <w:sz w:val="20"/>
+          <w:szCs w:val="20"/>
         </w:rPr>
         <w:t>summary(expAnterior)</w:t>
       </w:r>
       <w:r>
-        <w:br/>
-      </w:r>
-      <w:r>
-        <w:rPr>
-          <w:rStyle w:val="VerbatimChar"/>
+        <w:rPr>
+          <w:rFonts w:ascii="Courier New" w:hAnsi="Courier New" w:cs="Courier New"/>
+          <w:sz w:val="20"/>
+          <w:szCs w:val="20"/>
+        </w:rPr>
+        <w:br/>
+      </w:r>
+      <w:r>
+        <w:rPr>
+          <w:rStyle w:val="VerbatimChar"/>
+          <w:rFonts w:ascii="Courier New" w:hAnsi="Courier New" w:cs="Courier New"/>
+          <w:sz w:val="20"/>
+          <w:szCs w:val="20"/>
         </w:rPr>
         <w:t>expAnterior</w:t>
       </w:r>
       <w:r>
-        <w:br/>
-      </w:r>
-      <w:r>
-        <w:rPr>
-          <w:rStyle w:val="VerbatimChar"/>
+        <w:rPr>
+          <w:rFonts w:ascii="Courier New" w:hAnsi="Courier New" w:cs="Courier New"/>
+          <w:sz w:val="20"/>
+          <w:szCs w:val="20"/>
+        </w:rPr>
+        <w:br/>
+      </w:r>
+      <w:r>
+        <w:rPr>
+          <w:rStyle w:val="VerbatimChar"/>
+          <w:rFonts w:ascii="Courier New" w:hAnsi="Courier New" w:cs="Courier New"/>
+          <w:sz w:val="20"/>
+          <w:szCs w:val="20"/>
         </w:rPr>
         <w:t>with(ProximateAnalysisData, plot(log(PSUA) ~ Lipid, las = 1))</w:t>
       </w:r>
       <w:r>
-        <w:br/>
-      </w:r>
-      <w:r>
-        <w:br/>
-      </w:r>
-      <w:r>
-        <w:rPr>
-          <w:rStyle w:val="VerbatimChar"/>
+        <w:rPr>
+          <w:rFonts w:ascii="Courier New" w:hAnsi="Courier New" w:cs="Courier New"/>
+          <w:sz w:val="20"/>
+          <w:szCs w:val="20"/>
+        </w:rPr>
+        <w:br/>
+      </w:r>
+      <w:r>
+        <w:rPr>
+          <w:rFonts w:ascii="Courier New" w:hAnsi="Courier New" w:cs="Courier New"/>
+          <w:sz w:val="20"/>
+          <w:szCs w:val="20"/>
+        </w:rPr>
+        <w:br/>
+      </w:r>
+      <w:r>
+        <w:rPr>
+          <w:rStyle w:val="VerbatimChar"/>
+          <w:rFonts w:ascii="Courier New" w:hAnsi="Courier New" w:cs="Courier New"/>
+          <w:sz w:val="20"/>
+          <w:szCs w:val="20"/>
         </w:rPr>
         <w:t>#Upper posterior measurement (outlier included)</w:t>
       </w:r>
       <w:r>
-        <w:br/>
-      </w:r>
-      <w:r>
-        <w:rPr>
-          <w:rStyle w:val="VerbatimChar"/>
+        <w:rPr>
+          <w:rFonts w:ascii="Courier New" w:hAnsi="Courier New" w:cs="Courier New"/>
+          <w:sz w:val="20"/>
+          <w:szCs w:val="20"/>
+        </w:rPr>
+        <w:br/>
+      </w:r>
+      <w:r>
+        <w:rPr>
+          <w:rStyle w:val="VerbatimChar"/>
+          <w:rFonts w:ascii="Courier New" w:hAnsi="Courier New" w:cs="Courier New"/>
+          <w:sz w:val="20"/>
+          <w:szCs w:val="20"/>
         </w:rPr>
         <w:t>#Only fish that had upper posterior measurements were the larger cohort sampled at Garrison</w:t>
       </w:r>
       <w:r>
-        <w:br/>
-      </w:r>
-      <w:r>
-        <w:br/>
-      </w:r>
-      <w:r>
-        <w:rPr>
-          <w:rStyle w:val="VerbatimChar"/>
+        <w:rPr>
+          <w:rFonts w:ascii="Courier New" w:hAnsi="Courier New" w:cs="Courier New"/>
+          <w:sz w:val="20"/>
+          <w:szCs w:val="20"/>
+        </w:rPr>
+        <w:br/>
+      </w:r>
+      <w:r>
+        <w:rPr>
+          <w:rFonts w:ascii="Courier New" w:hAnsi="Courier New" w:cs="Courier New"/>
+          <w:sz w:val="20"/>
+          <w:szCs w:val="20"/>
+        </w:rPr>
+        <w:br/>
+      </w:r>
+      <w:r>
+        <w:rPr>
+          <w:rStyle w:val="VerbatimChar"/>
+          <w:rFonts w:ascii="Courier New" w:hAnsi="Courier New" w:cs="Courier New"/>
+          <w:sz w:val="20"/>
+          <w:szCs w:val="20"/>
         </w:rPr>
         <w:t>linearposterior &lt;- lm(ProximateAnalysisData$PSUP ~ ProximateAnalysisData$Lipid)</w:t>
       </w:r>
       <w:r>
-        <w:br/>
-      </w:r>
-      <w:r>
-        <w:rPr>
-          <w:rStyle w:val="VerbatimChar"/>
+        <w:rPr>
+          <w:rFonts w:ascii="Courier New" w:hAnsi="Courier New" w:cs="Courier New"/>
+          <w:sz w:val="20"/>
+          <w:szCs w:val="20"/>
+        </w:rPr>
+        <w:br/>
+      </w:r>
+      <w:r>
+        <w:rPr>
+          <w:rStyle w:val="VerbatimChar"/>
+          <w:rFonts w:ascii="Courier New" w:hAnsi="Courier New" w:cs="Courier New"/>
+          <w:sz w:val="20"/>
+          <w:szCs w:val="20"/>
         </w:rPr>
         <w:t>summary(linearposterior)</w:t>
       </w:r>
       <w:r>
-        <w:br/>
-      </w:r>
-      <w:r>
-        <w:rPr>
-          <w:rStyle w:val="VerbatimChar"/>
+        <w:rPr>
+          <w:rFonts w:ascii="Courier New" w:hAnsi="Courier New" w:cs="Courier New"/>
+          <w:sz w:val="20"/>
+          <w:szCs w:val="20"/>
+        </w:rPr>
+        <w:br/>
+      </w:r>
+      <w:r>
+        <w:rPr>
+          <w:rStyle w:val="VerbatimChar"/>
+          <w:rFonts w:ascii="Courier New" w:hAnsi="Courier New" w:cs="Courier New"/>
+          <w:sz w:val="20"/>
+          <w:szCs w:val="20"/>
         </w:rPr>
         <w:t>linearposterior</w:t>
       </w:r>
       <w:r>
-        <w:br/>
-      </w:r>
-      <w:r>
-        <w:rPr>
-          <w:rStyle w:val="VerbatimChar"/>
+        <w:rPr>
+          <w:rFonts w:ascii="Courier New" w:hAnsi="Courier New" w:cs="Courier New"/>
+          <w:sz w:val="20"/>
+          <w:szCs w:val="20"/>
+        </w:rPr>
+        <w:br/>
+      </w:r>
+      <w:r>
+        <w:rPr>
+          <w:rStyle w:val="VerbatimChar"/>
+          <w:rFonts w:ascii="Courier New" w:hAnsi="Courier New" w:cs="Courier New"/>
+          <w:sz w:val="20"/>
+          <w:szCs w:val="20"/>
         </w:rPr>
         <w:t>with(ProximateAnalysisData, plot(PSUP ~ Lipid, las = 1))</w:t>
       </w:r>
       <w:r>
-        <w:br/>
-      </w:r>
-      <w:r>
-        <w:rPr>
-          <w:rStyle w:val="VerbatimChar"/>
+        <w:rPr>
+          <w:rFonts w:ascii="Courier New" w:hAnsi="Courier New" w:cs="Courier New"/>
+          <w:sz w:val="20"/>
+          <w:szCs w:val="20"/>
+        </w:rPr>
+        <w:br/>
+      </w:r>
+      <w:r>
+        <w:rPr>
+          <w:rStyle w:val="VerbatimChar"/>
+          <w:rFonts w:ascii="Courier New" w:hAnsi="Courier New" w:cs="Courier New"/>
+          <w:sz w:val="20"/>
+          <w:szCs w:val="20"/>
         </w:rPr>
         <w:t>plot(posterior)</w:t>
       </w:r>
       <w:r>
-        <w:br/>
-      </w:r>
-      <w:r>
-        <w:br/>
-      </w:r>
-      <w:r>
-        <w:rPr>
-          <w:rStyle w:val="VerbatimChar"/>
+        <w:rPr>
+          <w:rFonts w:ascii="Courier New" w:hAnsi="Courier New" w:cs="Courier New"/>
+          <w:sz w:val="20"/>
+          <w:szCs w:val="20"/>
+        </w:rPr>
+        <w:br/>
+      </w:r>
+      <w:r>
+        <w:rPr>
+          <w:rFonts w:ascii="Courier New" w:hAnsi="Courier New" w:cs="Courier New"/>
+          <w:sz w:val="20"/>
+          <w:szCs w:val="20"/>
+        </w:rPr>
+        <w:br/>
+      </w:r>
+      <w:r>
+        <w:rPr>
+          <w:rStyle w:val="VerbatimChar"/>
+          <w:rFonts w:ascii="Courier New" w:hAnsi="Courier New" w:cs="Courier New"/>
+          <w:sz w:val="20"/>
+          <w:szCs w:val="20"/>
         </w:rPr>
         <w:t>#Exponential posterior measurement (outlier included)</w:t>
       </w:r>
       <w:r>
-        <w:br/>
-      </w:r>
-      <w:r>
-        <w:rPr>
-          <w:rStyle w:val="VerbatimChar"/>
+        <w:rPr>
+          <w:rFonts w:ascii="Courier New" w:hAnsi="Courier New" w:cs="Courier New"/>
+          <w:sz w:val="20"/>
+          <w:szCs w:val="20"/>
+        </w:rPr>
+        <w:br/>
+      </w:r>
+      <w:r>
+        <w:rPr>
+          <w:rStyle w:val="VerbatimChar"/>
+          <w:rFonts w:ascii="Courier New" w:hAnsi="Courier New" w:cs="Courier New"/>
+          <w:sz w:val="20"/>
+          <w:szCs w:val="20"/>
         </w:rPr>
         <w:t>expPosterior &lt;- lm(log(ProximateAnalysisData$PSUP) ~ ProximateAnalysisData$Lipid)</w:t>
       </w:r>
       <w:r>
-        <w:br/>
-      </w:r>
-      <w:r>
-        <w:rPr>
-          <w:rStyle w:val="VerbatimChar"/>
+        <w:rPr>
+          <w:rFonts w:ascii="Courier New" w:hAnsi="Courier New" w:cs="Courier New"/>
+          <w:sz w:val="20"/>
+          <w:szCs w:val="20"/>
+        </w:rPr>
+        <w:br/>
+      </w:r>
+      <w:r>
+        <w:rPr>
+          <w:rStyle w:val="VerbatimChar"/>
+          <w:rFonts w:ascii="Courier New" w:hAnsi="Courier New" w:cs="Courier New"/>
+          <w:sz w:val="20"/>
+          <w:szCs w:val="20"/>
         </w:rPr>
         <w:t>summary(expPosterior)</w:t>
       </w:r>
       <w:r>
-        <w:br/>
-      </w:r>
-      <w:r>
-        <w:rPr>
-          <w:rStyle w:val="VerbatimChar"/>
+        <w:rPr>
+          <w:rFonts w:ascii="Courier New" w:hAnsi="Courier New" w:cs="Courier New"/>
+          <w:sz w:val="20"/>
+          <w:szCs w:val="20"/>
+        </w:rPr>
+        <w:br/>
+      </w:r>
+      <w:r>
+        <w:rPr>
+          <w:rStyle w:val="VerbatimChar"/>
+          <w:rFonts w:ascii="Courier New" w:hAnsi="Courier New" w:cs="Courier New"/>
+          <w:sz w:val="20"/>
+          <w:szCs w:val="20"/>
         </w:rPr>
         <w:t>expPosterior</w:t>
       </w:r>
       <w:r>
-        <w:br/>
-      </w:r>
-      <w:r>
-        <w:rPr>
-          <w:rStyle w:val="VerbatimChar"/>
+        <w:rPr>
+          <w:rFonts w:ascii="Courier New" w:hAnsi="Courier New" w:cs="Courier New"/>
+          <w:sz w:val="20"/>
+          <w:szCs w:val="20"/>
+        </w:rPr>
+        <w:br/>
+      </w:r>
+      <w:r>
+        <w:rPr>
+          <w:rStyle w:val="VerbatimChar"/>
+          <w:rFonts w:ascii="Courier New" w:hAnsi="Courier New" w:cs="Courier New"/>
+          <w:sz w:val="20"/>
+          <w:szCs w:val="20"/>
         </w:rPr>
         <w:t>with(ProximateAnalysisData, plot(log(PSUP) ~ Lipid), las = 1)</w:t>
       </w:r>
       <w:r>
-        <w:br/>
-      </w:r>
-      <w:r>
-        <w:rPr>
-          <w:rStyle w:val="VerbatimChar"/>
+        <w:rPr>
+          <w:rFonts w:ascii="Courier New" w:hAnsi="Courier New" w:cs="Courier New"/>
+          <w:sz w:val="20"/>
+          <w:szCs w:val="20"/>
+        </w:rPr>
+        <w:br/>
+      </w:r>
+      <w:r>
+        <w:rPr>
+          <w:rStyle w:val="VerbatimChar"/>
+          <w:rFonts w:ascii="Courier New" w:hAnsi="Courier New" w:cs="Courier New"/>
+          <w:sz w:val="20"/>
+          <w:szCs w:val="20"/>
         </w:rPr>
         <w:t>plot(expPosterior)</w:t>
       </w:r>
       <w:r>
-        <w:br/>
-      </w:r>
-      <w:r>
-        <w:br/>
-      </w:r>
-      <w:r>
-        <w:rPr>
-          <w:rStyle w:val="VerbatimChar"/>
+        <w:rPr>
+          <w:rFonts w:ascii="Courier New" w:hAnsi="Courier New" w:cs="Courier New"/>
+          <w:sz w:val="20"/>
+          <w:szCs w:val="20"/>
+        </w:rPr>
+        <w:br/>
+      </w:r>
+      <w:r>
+        <w:rPr>
+          <w:rFonts w:ascii="Courier New" w:hAnsi="Courier New" w:cs="Courier New"/>
+          <w:sz w:val="20"/>
+          <w:szCs w:val="20"/>
+        </w:rPr>
+        <w:br/>
+      </w:r>
+      <w:r>
+        <w:rPr>
+          <w:rStyle w:val="VerbatimChar"/>
+          <w:rFonts w:ascii="Courier New" w:hAnsi="Courier New" w:cs="Courier New"/>
+          <w:sz w:val="20"/>
+          <w:szCs w:val="20"/>
         </w:rPr>
         <w:t>#Anterior measuremnet with OUTLIER REMOVED exponential</w:t>
       </w:r>
       <w:r>
-        <w:br/>
-      </w:r>
-      <w:r>
-        <w:rPr>
-          <w:rStyle w:val="VerbatimChar"/>
+        <w:rPr>
+          <w:rFonts w:ascii="Courier New" w:hAnsi="Courier New" w:cs="Courier New"/>
+          <w:sz w:val="20"/>
+          <w:szCs w:val="20"/>
+        </w:rPr>
+        <w:br/>
+      </w:r>
+      <w:r>
+        <w:rPr>
+          <w:rStyle w:val="VerbatimChar"/>
+          <w:rFonts w:ascii="Courier New" w:hAnsi="Courier New" w:cs="Courier New"/>
+          <w:sz w:val="20"/>
+          <w:szCs w:val="20"/>
         </w:rPr>
         <w:t>expAnterior2 &lt;- lm(log(ProximateAnalysisDataOutlier$PSUA) ~ ProximateAnalysisDataOutlier$Lipid)</w:t>
       </w:r>
       <w:r>
-        <w:br/>
-      </w:r>
-      <w:r>
-        <w:rPr>
-          <w:rStyle w:val="VerbatimChar"/>
+        <w:rPr>
+          <w:rFonts w:ascii="Courier New" w:hAnsi="Courier New" w:cs="Courier New"/>
+          <w:sz w:val="20"/>
+          <w:szCs w:val="20"/>
+        </w:rPr>
+        <w:br/>
+      </w:r>
+      <w:r>
+        <w:rPr>
+          <w:rStyle w:val="VerbatimChar"/>
+          <w:rFonts w:ascii="Courier New" w:hAnsi="Courier New" w:cs="Courier New"/>
+          <w:sz w:val="20"/>
+          <w:szCs w:val="20"/>
         </w:rPr>
         <w:t>summary(expAnterior2)</w:t>
       </w:r>
       <w:r>
-        <w:br/>
-      </w:r>
-      <w:r>
-        <w:rPr>
-          <w:rStyle w:val="VerbatimChar"/>
+        <w:rPr>
+          <w:rFonts w:ascii="Courier New" w:hAnsi="Courier New" w:cs="Courier New"/>
+          <w:sz w:val="20"/>
+          <w:szCs w:val="20"/>
+        </w:rPr>
+        <w:br/>
+      </w:r>
+      <w:r>
+        <w:rPr>
+          <w:rStyle w:val="VerbatimChar"/>
+          <w:rFonts w:ascii="Courier New" w:hAnsi="Courier New" w:cs="Courier New"/>
+          <w:sz w:val="20"/>
+          <w:szCs w:val="20"/>
         </w:rPr>
         <w:lastRenderedPageBreak/>
         <w:t>expAnterior2</w:t>
       </w:r>
       <w:r>
-        <w:br/>
-      </w:r>
-      <w:r>
-        <w:rPr>
-          <w:rStyle w:val="VerbatimChar"/>
+        <w:rPr>
+          <w:rFonts w:ascii="Courier New" w:hAnsi="Courier New" w:cs="Courier New"/>
+          <w:sz w:val="20"/>
+          <w:szCs w:val="20"/>
+        </w:rPr>
+        <w:br/>
+      </w:r>
+      <w:r>
+        <w:rPr>
+          <w:rStyle w:val="VerbatimChar"/>
+          <w:rFonts w:ascii="Courier New" w:hAnsi="Courier New" w:cs="Courier New"/>
+          <w:sz w:val="20"/>
+          <w:szCs w:val="20"/>
         </w:rPr>
         <w:t>with(ProximateAnalysisDataOutlier, plot(log(PSUA) ~ Lipid), las = 1,  xlab = "Whole-body Lipid Content (%)", ylab = "UA Fatmeter Reading")</w:t>
       </w:r>
       <w:r>
-        <w:br/>
-      </w:r>
-      <w:r>
-        <w:rPr>
-          <w:rStyle w:val="VerbatimChar"/>
+        <w:rPr>
+          <w:rFonts w:ascii="Courier New" w:hAnsi="Courier New" w:cs="Courier New"/>
+          <w:sz w:val="20"/>
+          <w:szCs w:val="20"/>
+        </w:rPr>
+        <w:br/>
+      </w:r>
+      <w:r>
+        <w:rPr>
+          <w:rStyle w:val="VerbatimChar"/>
+          <w:rFonts w:ascii="Courier New" w:hAnsi="Courier New" w:cs="Courier New"/>
+          <w:sz w:val="20"/>
+          <w:szCs w:val="20"/>
         </w:rPr>
         <w:t>abline(expAnterior2)</w:t>
       </w:r>
       <w:r>
-        <w:br/>
-      </w:r>
-      <w:r>
-        <w:rPr>
-          <w:rStyle w:val="VerbatimChar"/>
+        <w:rPr>
+          <w:rFonts w:ascii="Courier New" w:hAnsi="Courier New" w:cs="Courier New"/>
+          <w:sz w:val="20"/>
+          <w:szCs w:val="20"/>
+        </w:rPr>
+        <w:br/>
+      </w:r>
+      <w:r>
+        <w:rPr>
+          <w:rStyle w:val="VerbatimChar"/>
+          <w:rFonts w:ascii="Courier New" w:hAnsi="Courier New" w:cs="Courier New"/>
+          <w:sz w:val="20"/>
+          <w:szCs w:val="20"/>
         </w:rPr>
         <w:t>plot(anterior2)</w:t>
       </w:r>
       <w:r>
-        <w:br/>
-      </w:r>
-      <w:r>
-        <w:rPr>
-          <w:rStyle w:val="VerbatimChar"/>
+        <w:rPr>
+          <w:rFonts w:ascii="Courier New" w:hAnsi="Courier New" w:cs="Courier New"/>
+          <w:sz w:val="20"/>
+          <w:szCs w:val="20"/>
+        </w:rPr>
+        <w:br/>
+      </w:r>
+      <w:r>
+        <w:rPr>
+          <w:rStyle w:val="VerbatimChar"/>
+          <w:rFonts w:ascii="Courier New" w:hAnsi="Courier New" w:cs="Courier New"/>
+          <w:sz w:val="20"/>
+          <w:szCs w:val="20"/>
         </w:rPr>
         <w:t>anterior2</w:t>
       </w:r>
       <w:r>
-        <w:br/>
-      </w:r>
-      <w:r>
-        <w:br/>
-      </w:r>
-      <w:r>
-        <w:rPr>
-          <w:rStyle w:val="VerbatimChar"/>
+        <w:rPr>
+          <w:rFonts w:ascii="Courier New" w:hAnsi="Courier New" w:cs="Courier New"/>
+          <w:sz w:val="20"/>
+          <w:szCs w:val="20"/>
+        </w:rPr>
+        <w:br/>
+      </w:r>
+      <w:r>
+        <w:rPr>
+          <w:rFonts w:ascii="Courier New" w:hAnsi="Courier New" w:cs="Courier New"/>
+          <w:sz w:val="20"/>
+          <w:szCs w:val="20"/>
+        </w:rPr>
+        <w:br/>
+      </w:r>
+      <w:r>
+        <w:rPr>
+          <w:rStyle w:val="VerbatimChar"/>
+          <w:rFonts w:ascii="Courier New" w:hAnsi="Courier New" w:cs="Courier New"/>
+          <w:sz w:val="20"/>
+          <w:szCs w:val="20"/>
         </w:rPr>
         <w:t>#Posterior measuremnet with OUTLIER REMOVED</w:t>
       </w:r>
       <w:r>
-        <w:br/>
-      </w:r>
-      <w:r>
-        <w:rPr>
-          <w:rStyle w:val="VerbatimChar"/>
+        <w:rPr>
+          <w:rFonts w:ascii="Courier New" w:hAnsi="Courier New" w:cs="Courier New"/>
+          <w:sz w:val="20"/>
+          <w:szCs w:val="20"/>
+        </w:rPr>
+        <w:br/>
+      </w:r>
+      <w:r>
+        <w:rPr>
+          <w:rStyle w:val="VerbatimChar"/>
+          <w:rFonts w:ascii="Courier New" w:hAnsi="Courier New" w:cs="Courier New"/>
+          <w:sz w:val="20"/>
+          <w:szCs w:val="20"/>
         </w:rPr>
         <w:t>expPosterior2 &lt;- lm(log(ProximateAnalysisDataOutlier$PSUP) ~ ProximateAnalysisDataOutlier$Lipid)</w:t>
       </w:r>
       <w:r>
-        <w:br/>
-      </w:r>
-      <w:r>
-        <w:rPr>
-          <w:rStyle w:val="VerbatimChar"/>
+        <w:rPr>
+          <w:rFonts w:ascii="Courier New" w:hAnsi="Courier New" w:cs="Courier New"/>
+          <w:sz w:val="20"/>
+          <w:szCs w:val="20"/>
+        </w:rPr>
+        <w:br/>
+      </w:r>
+      <w:r>
+        <w:rPr>
+          <w:rStyle w:val="VerbatimChar"/>
+          <w:rFonts w:ascii="Courier New" w:hAnsi="Courier New" w:cs="Courier New"/>
+          <w:sz w:val="20"/>
+          <w:szCs w:val="20"/>
         </w:rPr>
         <w:t>summary(expPosterior2)</w:t>
       </w:r>
       <w:r>
-        <w:br/>
-      </w:r>
-      <w:r>
-        <w:rPr>
-          <w:rStyle w:val="VerbatimChar"/>
+        <w:rPr>
+          <w:rFonts w:ascii="Courier New" w:hAnsi="Courier New" w:cs="Courier New"/>
+          <w:sz w:val="20"/>
+          <w:szCs w:val="20"/>
+        </w:rPr>
+        <w:br/>
+      </w:r>
+      <w:r>
+        <w:rPr>
+          <w:rStyle w:val="VerbatimChar"/>
+          <w:rFonts w:ascii="Courier New" w:hAnsi="Courier New" w:cs="Courier New"/>
+          <w:sz w:val="20"/>
+          <w:szCs w:val="20"/>
         </w:rPr>
         <w:t>with(ProximateAnalysisDataOutlier, plot(log(PSUP) ~ Lipid, las = 1))</w:t>
       </w:r>
       <w:r>
-        <w:br/>
-      </w:r>
-      <w:r>
-        <w:rPr>
-          <w:rStyle w:val="VerbatimChar"/>
+        <w:rPr>
+          <w:rFonts w:ascii="Courier New" w:hAnsi="Courier New" w:cs="Courier New"/>
+          <w:sz w:val="20"/>
+          <w:szCs w:val="20"/>
+        </w:rPr>
+        <w:br/>
+      </w:r>
+      <w:r>
+        <w:rPr>
+          <w:rStyle w:val="VerbatimChar"/>
+          <w:rFonts w:ascii="Courier New" w:hAnsi="Courier New" w:cs="Courier New"/>
+          <w:sz w:val="20"/>
+          <w:szCs w:val="20"/>
         </w:rPr>
         <w:t>abline(expPosterior2)</w:t>
       </w:r>
       <w:r>
-        <w:br/>
-      </w:r>
-      <w:r>
-        <w:rPr>
-          <w:rStyle w:val="VerbatimChar"/>
+        <w:rPr>
+          <w:rFonts w:ascii="Courier New" w:hAnsi="Courier New" w:cs="Courier New"/>
+          <w:sz w:val="20"/>
+          <w:szCs w:val="20"/>
+        </w:rPr>
+        <w:br/>
+      </w:r>
+      <w:r>
+        <w:rPr>
+          <w:rStyle w:val="VerbatimChar"/>
+          <w:rFonts w:ascii="Courier New" w:hAnsi="Courier New" w:cs="Courier New"/>
+          <w:sz w:val="20"/>
+          <w:szCs w:val="20"/>
         </w:rPr>
         <w:t>plot(posterior2)</w:t>
       </w:r>
       <w:r>
-        <w:br/>
-      </w:r>
-      <w:r>
-        <w:rPr>
-          <w:rStyle w:val="VerbatimChar"/>
+        <w:rPr>
+          <w:rFonts w:ascii="Courier New" w:hAnsi="Courier New" w:cs="Courier New"/>
+          <w:sz w:val="20"/>
+          <w:szCs w:val="20"/>
+        </w:rPr>
+        <w:br/>
+      </w:r>
+      <w:r>
+        <w:rPr>
+          <w:rStyle w:val="VerbatimChar"/>
+          <w:rFonts w:ascii="Courier New" w:hAnsi="Courier New" w:cs="Courier New"/>
+          <w:sz w:val="20"/>
+          <w:szCs w:val="20"/>
         </w:rPr>
         <w:t>posterior2</w:t>
       </w:r>
       <w:r>
-        <w:br/>
-      </w:r>
-      <w:r>
-        <w:br/>
-      </w:r>
-      <w:r>
-        <w:rPr>
-          <w:rStyle w:val="VerbatimChar"/>
+        <w:rPr>
+          <w:rFonts w:ascii="Courier New" w:hAnsi="Courier New" w:cs="Courier New"/>
+          <w:sz w:val="20"/>
+          <w:szCs w:val="20"/>
+        </w:rPr>
+        <w:br/>
+      </w:r>
+      <w:r>
+        <w:rPr>
+          <w:rFonts w:ascii="Courier New" w:hAnsi="Courier New" w:cs="Courier New"/>
+          <w:sz w:val="20"/>
+          <w:szCs w:val="20"/>
+        </w:rPr>
+        <w:br/>
+      </w:r>
+      <w:r>
+        <w:rPr>
+          <w:rStyle w:val="VerbatimChar"/>
+          <w:rFonts w:ascii="Courier New" w:hAnsi="Courier New" w:cs="Courier New"/>
+          <w:sz w:val="20"/>
+          <w:szCs w:val="20"/>
         </w:rPr>
         <w:t>#CI</w:t>
       </w:r>
       <w:r>
-        <w:br/>
-      </w:r>
-      <w:r>
-        <w:rPr>
-          <w:rStyle w:val="VerbatimChar"/>
+        <w:rPr>
+          <w:rFonts w:ascii="Courier New" w:hAnsi="Courier New" w:cs="Courier New"/>
+          <w:sz w:val="20"/>
+          <w:szCs w:val="20"/>
+        </w:rPr>
+        <w:br/>
+      </w:r>
+      <w:r>
+        <w:rPr>
+          <w:rStyle w:val="VerbatimChar"/>
+          <w:rFonts w:ascii="Courier New" w:hAnsi="Courier New" w:cs="Courier New"/>
+          <w:sz w:val="20"/>
+          <w:szCs w:val="20"/>
         </w:rPr>
         <w:t>qt(.975,9)</w:t>
       </w:r>
       <w:r>
-        <w:br/>
-      </w:r>
-      <w:r>
-        <w:br/>
-      </w:r>
-      <w:r>
-        <w:rPr>
-          <w:rStyle w:val="VerbatimChar"/>
+        <w:rPr>
+          <w:rFonts w:ascii="Courier New" w:hAnsi="Courier New" w:cs="Courier New"/>
+          <w:sz w:val="20"/>
+          <w:szCs w:val="20"/>
+        </w:rPr>
+        <w:br/>
+      </w:r>
+      <w:r>
+        <w:rPr>
+          <w:rFonts w:ascii="Courier New" w:hAnsi="Courier New" w:cs="Courier New"/>
+          <w:sz w:val="20"/>
+          <w:szCs w:val="20"/>
+        </w:rPr>
+        <w:br/>
+      </w:r>
+      <w:r>
+        <w:rPr>
+          <w:rStyle w:val="VerbatimChar"/>
+          <w:rFonts w:ascii="Courier New" w:hAnsi="Courier New" w:cs="Courier New"/>
+          <w:sz w:val="20"/>
+          <w:szCs w:val="20"/>
         </w:rPr>
         <w:t>#upper Middle measurements only (Including outlier)</w:t>
       </w:r>
       <w:r>
-        <w:br/>
-      </w:r>
-      <w:r>
-        <w:rPr>
-          <w:rStyle w:val="VerbatimChar"/>
+        <w:rPr>
+          <w:rFonts w:ascii="Courier New" w:hAnsi="Courier New" w:cs="Courier New"/>
+          <w:sz w:val="20"/>
+          <w:szCs w:val="20"/>
+        </w:rPr>
+        <w:br/>
+      </w:r>
+      <w:r>
+        <w:rPr>
+          <w:rStyle w:val="VerbatimChar"/>
+          <w:rFonts w:ascii="Courier New" w:hAnsi="Courier New" w:cs="Courier New"/>
+          <w:sz w:val="20"/>
+          <w:szCs w:val="20"/>
         </w:rPr>
         <w:t>expMiddle &lt;- lm(ProximateAnalysisData$PSUM ~ log(ProximateAnalysisData$Lipid))</w:t>
       </w:r>
       <w:r>
-        <w:br/>
-      </w:r>
-      <w:r>
-        <w:rPr>
-          <w:rStyle w:val="VerbatimChar"/>
+        <w:rPr>
+          <w:rFonts w:ascii="Courier New" w:hAnsi="Courier New" w:cs="Courier New"/>
+          <w:sz w:val="20"/>
+          <w:szCs w:val="20"/>
+        </w:rPr>
+        <w:br/>
+      </w:r>
+      <w:r>
+        <w:rPr>
+          <w:rStyle w:val="VerbatimChar"/>
+          <w:rFonts w:ascii="Courier New" w:hAnsi="Courier New" w:cs="Courier New"/>
+          <w:sz w:val="20"/>
+          <w:szCs w:val="20"/>
         </w:rPr>
         <w:t>summary(expMiddle)</w:t>
       </w:r>
       <w:r>
-        <w:br/>
-      </w:r>
-      <w:r>
-        <w:rPr>
-          <w:rStyle w:val="VerbatimChar"/>
+        <w:rPr>
+          <w:rFonts w:ascii="Courier New" w:hAnsi="Courier New" w:cs="Courier New"/>
+          <w:sz w:val="20"/>
+          <w:szCs w:val="20"/>
+        </w:rPr>
+        <w:br/>
+      </w:r>
+      <w:r>
+        <w:rPr>
+          <w:rStyle w:val="VerbatimChar"/>
+          <w:rFonts w:ascii="Courier New" w:hAnsi="Courier New" w:cs="Courier New"/>
+          <w:sz w:val="20"/>
+          <w:szCs w:val="20"/>
         </w:rPr>
         <w:t>with(ProximateAnalysisData, plot(PSUM ~ log(Lipid), las = 1, xlab = "Whole-body Lipid Content (%)", ylab = "UM Fatmeter Reading"))</w:t>
       </w:r>
       <w:r>
-        <w:br/>
-      </w:r>
-      <w:r>
-        <w:rPr>
-          <w:rStyle w:val="VerbatimChar"/>
+        <w:rPr>
+          <w:rFonts w:ascii="Courier New" w:hAnsi="Courier New" w:cs="Courier New"/>
+          <w:sz w:val="20"/>
+          <w:szCs w:val="20"/>
+        </w:rPr>
+        <w:br/>
+      </w:r>
+      <w:r>
+        <w:rPr>
+          <w:rStyle w:val="VerbatimChar"/>
+          <w:rFonts w:ascii="Courier New" w:hAnsi="Courier New" w:cs="Courier New"/>
+          <w:sz w:val="20"/>
+          <w:szCs w:val="20"/>
         </w:rPr>
         <w:t>plot(middle)</w:t>
       </w:r>
       <w:r>
-        <w:br/>
-      </w:r>
-      <w:r>
-        <w:rPr>
-          <w:rStyle w:val="VerbatimChar"/>
+        <w:rPr>
+          <w:rFonts w:ascii="Courier New" w:hAnsi="Courier New" w:cs="Courier New"/>
+          <w:sz w:val="20"/>
+          <w:szCs w:val="20"/>
+        </w:rPr>
+        <w:br/>
+      </w:r>
+      <w:r>
+        <w:rPr>
+          <w:rStyle w:val="VerbatimChar"/>
+          <w:rFonts w:ascii="Courier New" w:hAnsi="Courier New" w:cs="Courier New"/>
+          <w:sz w:val="20"/>
+          <w:szCs w:val="20"/>
         </w:rPr>
         <w:t>middle</w:t>
       </w:r>
       <w:r>
-        <w:br/>
-      </w:r>
-      <w:r>
-        <w:br/>
-      </w:r>
-      <w:r>
-        <w:rPr>
-          <w:rStyle w:val="VerbatimChar"/>
+        <w:rPr>
+          <w:rFonts w:ascii="Courier New" w:hAnsi="Courier New" w:cs="Courier New"/>
+          <w:sz w:val="20"/>
+          <w:szCs w:val="20"/>
+        </w:rPr>
+        <w:br/>
+      </w:r>
+      <w:r>
+        <w:rPr>
+          <w:rFonts w:ascii="Courier New" w:hAnsi="Courier New" w:cs="Courier New"/>
+          <w:sz w:val="20"/>
+          <w:szCs w:val="20"/>
+        </w:rPr>
+        <w:br/>
+      </w:r>
+      <w:r>
+        <w:rPr>
+          <w:rStyle w:val="VerbatimChar"/>
+          <w:rFonts w:ascii="Courier New" w:hAnsi="Courier New" w:cs="Courier New"/>
+          <w:sz w:val="20"/>
+          <w:szCs w:val="20"/>
         </w:rPr>
         <w:t>#---------------------------------</w:t>
       </w:r>
       <w:r>
-        <w:br/>
-      </w:r>
-      <w:r>
-        <w:rPr>
-          <w:rStyle w:val="VerbatimChar"/>
+        <w:rPr>
+          <w:rFonts w:ascii="Courier New" w:hAnsi="Courier New" w:cs="Courier New"/>
+          <w:sz w:val="20"/>
+          <w:szCs w:val="20"/>
+        </w:rPr>
+        <w:br/>
+      </w:r>
+      <w:r>
+        <w:rPr>
+          <w:rStyle w:val="VerbatimChar"/>
+          <w:rFonts w:ascii="Courier New" w:hAnsi="Courier New" w:cs="Courier New"/>
+          <w:sz w:val="20"/>
+          <w:szCs w:val="20"/>
         </w:rPr>
         <w:t>#Energy analysis of data</w:t>
       </w:r>
       <w:r>
-        <w:br/>
-      </w:r>
-      <w:r>
-        <w:rPr>
-          <w:rStyle w:val="VerbatimChar"/>
+        <w:rPr>
+          <w:rFonts w:ascii="Courier New" w:hAnsi="Courier New" w:cs="Courier New"/>
+          <w:sz w:val="20"/>
+          <w:szCs w:val="20"/>
+        </w:rPr>
+        <w:br/>
+      </w:r>
+      <w:r>
+        <w:rPr>
+          <w:rStyle w:val="VerbatimChar"/>
+          <w:rFonts w:ascii="Courier New" w:hAnsi="Courier New" w:cs="Courier New"/>
+          <w:sz w:val="20"/>
+          <w:szCs w:val="20"/>
         </w:rPr>
         <w:t>#---------------------------------</w:t>
       </w:r>
       <w:r>
-        <w:br/>
-      </w:r>
-      <w:r>
-        <w:br/>
-      </w:r>
-      <w:r>
-        <w:rPr>
-          <w:rStyle w:val="VerbatimChar"/>
+        <w:rPr>
+          <w:rFonts w:ascii="Courier New" w:hAnsi="Courier New" w:cs="Courier New"/>
+          <w:sz w:val="20"/>
+          <w:szCs w:val="20"/>
+        </w:rPr>
+        <w:br/>
+      </w:r>
+      <w:r>
+        <w:rPr>
+          <w:rFonts w:ascii="Courier New" w:hAnsi="Courier New" w:cs="Courier New"/>
+          <w:sz w:val="20"/>
+          <w:szCs w:val="20"/>
+        </w:rPr>
+        <w:br/>
+      </w:r>
+      <w:r>
+        <w:rPr>
+          <w:rStyle w:val="VerbatimChar"/>
+          <w:rFonts w:ascii="Courier New" w:hAnsi="Courier New" w:cs="Courier New"/>
+          <w:sz w:val="20"/>
+          <w:szCs w:val="20"/>
         </w:rPr>
         <w:t>#Means and sd of data</w:t>
       </w:r>
       <w:r>
-        <w:br/>
-      </w:r>
-      <w:r>
-        <w:rPr>
-          <w:rStyle w:val="VerbatimChar"/>
+        <w:rPr>
+          <w:rFonts w:ascii="Courier New" w:hAnsi="Courier New" w:cs="Courier New"/>
+          <w:sz w:val="20"/>
+          <w:szCs w:val="20"/>
+        </w:rPr>
+        <w:br/>
+      </w:r>
+      <w:r>
+        <w:rPr>
+          <w:rStyle w:val="VerbatimChar"/>
+          <w:rFonts w:ascii="Courier New" w:hAnsi="Courier New" w:cs="Courier New"/>
+          <w:sz w:val="20"/>
+          <w:szCs w:val="20"/>
         </w:rPr>
         <w:t>mean(ProximateAnalysisData$Energy)</w:t>
       </w:r>
       <w:r>
-        <w:br/>
-      </w:r>
-      <w:r>
-        <w:rPr>
-          <w:rStyle w:val="VerbatimChar"/>
+        <w:rPr>
+          <w:rFonts w:ascii="Courier New" w:hAnsi="Courier New" w:cs="Courier New"/>
+          <w:sz w:val="20"/>
+          <w:szCs w:val="20"/>
+        </w:rPr>
+        <w:br/>
+      </w:r>
+      <w:r>
+        <w:rPr>
+          <w:rStyle w:val="VerbatimChar"/>
+          <w:rFonts w:ascii="Courier New" w:hAnsi="Courier New" w:cs="Courier New"/>
+          <w:sz w:val="20"/>
+          <w:szCs w:val="20"/>
         </w:rPr>
         <w:t>sd(ProximateAnalysisData$Energy)</w:t>
       </w:r>
       <w:r>
-        <w:br/>
-      </w:r>
-      <w:r>
-        <w:br/>
-      </w:r>
-      <w:r>
-        <w:rPr>
-          <w:rStyle w:val="VerbatimChar"/>
+        <w:rPr>
+          <w:rFonts w:ascii="Courier New" w:hAnsi="Courier New" w:cs="Courier New"/>
+          <w:sz w:val="20"/>
+          <w:szCs w:val="20"/>
+        </w:rPr>
+        <w:br/>
+      </w:r>
+      <w:r>
+        <w:rPr>
+          <w:rFonts w:ascii="Courier New" w:hAnsi="Courier New" w:cs="Courier New"/>
+          <w:sz w:val="20"/>
+          <w:szCs w:val="20"/>
+        </w:rPr>
+        <w:br/>
+      </w:r>
+      <w:r>
+        <w:rPr>
+          <w:rStyle w:val="VerbatimChar"/>
+          <w:rFonts w:ascii="Courier New" w:hAnsi="Courier New" w:cs="Courier New"/>
+          <w:sz w:val="20"/>
+          <w:szCs w:val="20"/>
         </w:rPr>
         <w:t>#Anterior energy measurement (outlier included)</w:t>
       </w:r>
       <w:r>
-        <w:br/>
-      </w:r>
-      <w:r>
-        <w:rPr>
-          <w:rStyle w:val="VerbatimChar"/>
+        <w:rPr>
+          <w:rFonts w:ascii="Courier New" w:hAnsi="Courier New" w:cs="Courier New"/>
+          <w:sz w:val="20"/>
+          <w:szCs w:val="20"/>
+        </w:rPr>
+        <w:br/>
+      </w:r>
+      <w:r>
+        <w:rPr>
+          <w:rStyle w:val="VerbatimChar"/>
+          <w:rFonts w:ascii="Courier New" w:hAnsi="Courier New" w:cs="Courier New"/>
+          <w:sz w:val="20"/>
+          <w:szCs w:val="20"/>
         </w:rPr>
         <w:t>expAnteriorE &lt;- lm(log(ProximateAnalysisData$PSUA)~ProximateAnalysisData$Energy)</w:t>
       </w:r>
       <w:r>
-        <w:br/>
-      </w:r>
-      <w:r>
-        <w:rPr>
-          <w:rStyle w:val="VerbatimChar"/>
+        <w:rPr>
+          <w:rFonts w:ascii="Courier New" w:hAnsi="Courier New" w:cs="Courier New"/>
+          <w:sz w:val="20"/>
+          <w:szCs w:val="20"/>
+        </w:rPr>
+        <w:br/>
+      </w:r>
+      <w:r>
+        <w:rPr>
+          <w:rStyle w:val="VerbatimChar"/>
+          <w:rFonts w:ascii="Courier New" w:hAnsi="Courier New" w:cs="Courier New"/>
+          <w:sz w:val="20"/>
+          <w:szCs w:val="20"/>
         </w:rPr>
         <w:t>summary(expAnteriorE)</w:t>
       </w:r>
       <w:r>
-        <w:br/>
-      </w:r>
-      <w:r>
-        <w:rPr>
-          <w:rStyle w:val="VerbatimChar"/>
+        <w:rPr>
+          <w:rFonts w:ascii="Courier New" w:hAnsi="Courier New" w:cs="Courier New"/>
+          <w:sz w:val="20"/>
+          <w:szCs w:val="20"/>
+        </w:rPr>
+        <w:br/>
+      </w:r>
+      <w:r>
+        <w:rPr>
+          <w:rStyle w:val="VerbatimChar"/>
+          <w:rFonts w:ascii="Courier New" w:hAnsi="Courier New" w:cs="Courier New"/>
+          <w:sz w:val="20"/>
+          <w:szCs w:val="20"/>
         </w:rPr>
         <w:t>with(ProximateAnalysisData, plot(log(PSUA) ~ Energy, las = 1))</w:t>
       </w:r>
       <w:r>
-        <w:br/>
-      </w:r>
-      <w:r>
-        <w:rPr>
-          <w:rStyle w:val="VerbatimChar"/>
+        <w:rPr>
+          <w:rFonts w:ascii="Courier New" w:hAnsi="Courier New" w:cs="Courier New"/>
+          <w:sz w:val="20"/>
+          <w:szCs w:val="20"/>
+        </w:rPr>
+        <w:br/>
+      </w:r>
+      <w:r>
+        <w:rPr>
+          <w:rStyle w:val="VerbatimChar"/>
+          <w:rFonts w:ascii="Courier New" w:hAnsi="Courier New" w:cs="Courier New"/>
+          <w:sz w:val="20"/>
+          <w:szCs w:val="20"/>
         </w:rPr>
         <w:t>plot(anteriorE)</w:t>
       </w:r>
       <w:r>
-        <w:br/>
-      </w:r>
-      <w:r>
-        <w:br/>
-      </w:r>
-      <w:r>
-        <w:rPr>
-          <w:rStyle w:val="VerbatimChar"/>
+        <w:rPr>
+          <w:rFonts w:ascii="Courier New" w:hAnsi="Courier New" w:cs="Courier New"/>
+          <w:sz w:val="20"/>
+          <w:szCs w:val="20"/>
+        </w:rPr>
+        <w:br/>
+      </w:r>
+      <w:r>
+        <w:rPr>
+          <w:rFonts w:ascii="Courier New" w:hAnsi="Courier New" w:cs="Courier New"/>
+          <w:sz w:val="20"/>
+          <w:szCs w:val="20"/>
+        </w:rPr>
+        <w:br/>
+      </w:r>
+      <w:r>
+        <w:rPr>
+          <w:rStyle w:val="VerbatimChar"/>
+          <w:rFonts w:ascii="Courier New" w:hAnsi="Courier New" w:cs="Courier New"/>
+          <w:sz w:val="20"/>
+          <w:szCs w:val="20"/>
         </w:rPr>
         <w:t>#Posterior energy measurement (outlier included)</w:t>
       </w:r>
       <w:r>
-        <w:br/>
-      </w:r>
-      <w:r>
-        <w:rPr>
-          <w:rStyle w:val="VerbatimChar"/>
+        <w:rPr>
+          <w:rFonts w:ascii="Courier New" w:hAnsi="Courier New" w:cs="Courier New"/>
+          <w:sz w:val="20"/>
+          <w:szCs w:val="20"/>
+        </w:rPr>
+        <w:br/>
+      </w:r>
+      <w:r>
+        <w:rPr>
+          <w:rStyle w:val="VerbatimChar"/>
+          <w:rFonts w:ascii="Courier New" w:hAnsi="Courier New" w:cs="Courier New"/>
+          <w:sz w:val="20"/>
+          <w:szCs w:val="20"/>
         </w:rPr>
         <w:t>expPosteriorE &lt;- lm(log(ProximateAnalysisData$PSUP) ~ ProximateAnalysisData$Energy)</w:t>
       </w:r>
       <w:r>
-        <w:br/>
-      </w:r>
-      <w:r>
-        <w:rPr>
-          <w:rStyle w:val="VerbatimChar"/>
+        <w:rPr>
+          <w:rFonts w:ascii="Courier New" w:hAnsi="Courier New" w:cs="Courier New"/>
+          <w:sz w:val="20"/>
+          <w:szCs w:val="20"/>
+        </w:rPr>
+        <w:br/>
+      </w:r>
+      <w:r>
+        <w:rPr>
+          <w:rStyle w:val="VerbatimChar"/>
+          <w:rFonts w:ascii="Courier New" w:hAnsi="Courier New" w:cs="Courier New"/>
+          <w:sz w:val="20"/>
+          <w:szCs w:val="20"/>
         </w:rPr>
         <w:t>summary(expPosteriorE)</w:t>
       </w:r>
       <w:r>
-        <w:br/>
-      </w:r>
-      <w:r>
-        <w:rPr>
-          <w:rStyle w:val="VerbatimChar"/>
+        <w:rPr>
+          <w:rFonts w:ascii="Courier New" w:hAnsi="Courier New" w:cs="Courier New"/>
+          <w:sz w:val="20"/>
+          <w:szCs w:val="20"/>
+        </w:rPr>
+        <w:br/>
+      </w:r>
+      <w:r>
+        <w:rPr>
+          <w:rStyle w:val="VerbatimChar"/>
+          <w:rFonts w:ascii="Courier New" w:hAnsi="Courier New" w:cs="Courier New"/>
+          <w:sz w:val="20"/>
+          <w:szCs w:val="20"/>
         </w:rPr>
         <w:t>expPosteriorE</w:t>
       </w:r>
       <w:r>
-        <w:br/>
-      </w:r>
-      <w:r>
-        <w:rPr>
-          <w:rStyle w:val="VerbatimChar"/>
+        <w:rPr>
+          <w:rFonts w:ascii="Courier New" w:hAnsi="Courier New" w:cs="Courier New"/>
+          <w:sz w:val="20"/>
+          <w:szCs w:val="20"/>
+        </w:rPr>
+        <w:br/>
+      </w:r>
+      <w:r>
+        <w:rPr>
+          <w:rStyle w:val="VerbatimChar"/>
+          <w:rFonts w:ascii="Courier New" w:hAnsi="Courier New" w:cs="Courier New"/>
+          <w:sz w:val="20"/>
+          <w:szCs w:val="20"/>
         </w:rPr>
         <w:t>with(ProximateAnalysisData, plot(PSUP ~ Energy, las = 1))</w:t>
       </w:r>
       <w:r>
-        <w:br/>
-      </w:r>
-      <w:r>
-        <w:rPr>
-          <w:rStyle w:val="VerbatimChar"/>
+        <w:rPr>
+          <w:rFonts w:ascii="Courier New" w:hAnsi="Courier New" w:cs="Courier New"/>
+          <w:sz w:val="20"/>
+          <w:szCs w:val="20"/>
+        </w:rPr>
+        <w:br/>
+      </w:r>
+      <w:r>
+        <w:rPr>
+          <w:rStyle w:val="VerbatimChar"/>
+          <w:rFonts w:ascii="Courier New" w:hAnsi="Courier New" w:cs="Courier New"/>
+          <w:sz w:val="20"/>
+          <w:szCs w:val="20"/>
+        </w:rPr>
+        <w:t>plot(posteriorE)</w:t>
+      </w:r>
+      <w:r>
+        <w:rPr>
+          <w:rFonts w:ascii="Courier New" w:hAnsi="Courier New" w:cs="Courier New"/>
+          <w:sz w:val="20"/>
+          <w:szCs w:val="20"/>
+        </w:rPr>
+        <w:br/>
+      </w:r>
+      <w:r>
+        <w:rPr>
+          <w:rFonts w:ascii="Courier New" w:hAnsi="Courier New" w:cs="Courier New"/>
+          <w:sz w:val="20"/>
+          <w:szCs w:val="20"/>
+        </w:rPr>
+        <w:br/>
+      </w:r>
+      <w:r>
+        <w:rPr>
+          <w:rStyle w:val="VerbatimChar"/>
+          <w:rFonts w:ascii="Courier New" w:hAnsi="Courier New" w:cs="Courier New"/>
+          <w:sz w:val="20"/>
+          <w:szCs w:val="20"/>
+        </w:rPr>
+        <w:t>#OUTLIER REMOVED anterior Energy</w:t>
+      </w:r>
+      <w:r>
+        <w:rPr>
+          <w:rFonts w:ascii="Courier New" w:hAnsi="Courier New" w:cs="Courier New"/>
+          <w:sz w:val="20"/>
+          <w:szCs w:val="20"/>
+        </w:rPr>
+        <w:br/>
+      </w:r>
+      <w:r>
+        <w:rPr>
+          <w:rStyle w:val="VerbatimChar"/>
+          <w:rFonts w:ascii="Courier New" w:hAnsi="Courier New" w:cs="Courier New"/>
+          <w:sz w:val="20"/>
+          <w:szCs w:val="20"/>
+        </w:rPr>
+        <w:t>expAnterior2E &lt;- lm(log(ProximateAnalysisDataOutlier$PSUA) ~ ProximateAnalysisDataOutlier$Energy)</w:t>
+      </w:r>
+      <w:r>
+        <w:rPr>
+          <w:rFonts w:ascii="Courier New" w:hAnsi="Courier New" w:cs="Courier New"/>
+          <w:sz w:val="20"/>
+          <w:szCs w:val="20"/>
+        </w:rPr>
+        <w:br/>
+      </w:r>
+      <w:r>
+        <w:rPr>
+          <w:rStyle w:val="VerbatimChar"/>
+          <w:rFonts w:ascii="Courier New" w:hAnsi="Courier New" w:cs="Courier New"/>
+          <w:sz w:val="20"/>
+          <w:szCs w:val="20"/>
+        </w:rPr>
+        <w:t>summary(expAnterior2E)</w:t>
+      </w:r>
+      <w:r>
+        <w:rPr>
+          <w:rFonts w:ascii="Courier New" w:hAnsi="Courier New" w:cs="Courier New"/>
+          <w:sz w:val="20"/>
+          <w:szCs w:val="20"/>
+        </w:rPr>
+        <w:br/>
+      </w:r>
+      <w:r>
+        <w:rPr>
+          <w:rStyle w:val="VerbatimChar"/>
+          <w:rFonts w:ascii="Courier New" w:hAnsi="Courier New" w:cs="Courier New"/>
+          <w:sz w:val="20"/>
+          <w:szCs w:val="20"/>
+        </w:rPr>
+        <w:t>expAnterior2E</w:t>
+      </w:r>
+      <w:r>
+        <w:rPr>
+          <w:rFonts w:ascii="Courier New" w:hAnsi="Courier New" w:cs="Courier New"/>
+          <w:sz w:val="20"/>
+          <w:szCs w:val="20"/>
+        </w:rPr>
+        <w:br/>
+      </w:r>
+      <w:r>
+        <w:rPr>
+          <w:rStyle w:val="VerbatimChar"/>
+          <w:rFonts w:ascii="Courier New" w:hAnsi="Courier New" w:cs="Courier New"/>
+          <w:sz w:val="20"/>
+          <w:szCs w:val="20"/>
+        </w:rPr>
+        <w:t>with(ProximateAnalysisDataOutlier, plot(log(PSUA) ~ Energy, las = 1))</w:t>
+      </w:r>
+      <w:r>
+        <w:rPr>
+          <w:rFonts w:ascii="Courier New" w:hAnsi="Courier New" w:cs="Courier New"/>
+          <w:sz w:val="20"/>
+          <w:szCs w:val="20"/>
+        </w:rPr>
+        <w:br/>
+      </w:r>
+      <w:r>
+        <w:rPr>
+          <w:rStyle w:val="VerbatimChar"/>
+          <w:rFonts w:ascii="Courier New" w:hAnsi="Courier New" w:cs="Courier New"/>
+          <w:sz w:val="20"/>
+          <w:szCs w:val="20"/>
         </w:rPr>
         <w:lastRenderedPageBreak/>
-        <w:t>plot(posteriorE)</w:t>
-      </w:r>
-      <w:r>
-        <w:br/>
-      </w:r>
-      <w:r>
-        <w:br/>
-      </w:r>
-      <w:r>
-        <w:rPr>
-          <w:rStyle w:val="VerbatimChar"/>
-        </w:rPr>
-        <w:t>#OUTLIER REMOVED anterior Energy</w:t>
-      </w:r>
-      <w:r>
-        <w:br/>
-      </w:r>
-      <w:r>
-        <w:rPr>
-          <w:rStyle w:val="VerbatimChar"/>
-        </w:rPr>
-        <w:t>expAnterior2E &lt;- lm(log(ProximateAnalysisDataOutlier$PSUA) ~ ProximateAnalysisDataOutlier$Energy)</w:t>
-      </w:r>
-      <w:r>
-        <w:br/>
-      </w:r>
-      <w:r>
-        <w:rPr>
-          <w:rStyle w:val="VerbatimChar"/>
-        </w:rPr>
-        <w:t>summary(expAnterior2E)</w:t>
-      </w:r>
-      <w:r>
-        <w:br/>
-      </w:r>
-      <w:r>
-        <w:rPr>
-          <w:rStyle w:val="VerbatimChar"/>
-        </w:rPr>
-        <w:t>expAnterior2E</w:t>
-      </w:r>
-      <w:r>
-        <w:br/>
-      </w:r>
-      <w:r>
-        <w:rPr>
-          <w:rStyle w:val="VerbatimChar"/>
-        </w:rPr>
-        <w:t>with(ProximateAnalysisDataOutlier, plot(log(PSUA) ~ Energy, las = 1))</w:t>
-      </w:r>
-      <w:r>
-        <w:br/>
-      </w:r>
-      <w:r>
-        <w:rPr>
-          <w:rStyle w:val="VerbatimChar"/>
-        </w:rPr>
         <w:t>abline(expAnterior2E)</w:t>
       </w:r>
       <w:r>
-        <w:br/>
-      </w:r>
-      <w:r>
-        <w:rPr>
-          <w:rStyle w:val="VerbatimChar"/>
+        <w:rPr>
+          <w:rFonts w:ascii="Courier New" w:hAnsi="Courier New" w:cs="Courier New"/>
+          <w:sz w:val="20"/>
+          <w:szCs w:val="20"/>
+        </w:rPr>
+        <w:br/>
+      </w:r>
+      <w:r>
+        <w:rPr>
+          <w:rStyle w:val="VerbatimChar"/>
+          <w:rFonts w:ascii="Courier New" w:hAnsi="Courier New" w:cs="Courier New"/>
+          <w:sz w:val="20"/>
+          <w:szCs w:val="20"/>
         </w:rPr>
         <w:t>plot(anterior2E)</w:t>
       </w:r>
       <w:r>
-        <w:br/>
-      </w:r>
-      <w:r>
-        <w:br/>
-      </w:r>
-      <w:r>
-        <w:rPr>
-          <w:rStyle w:val="VerbatimChar"/>
+        <w:rPr>
+          <w:rFonts w:ascii="Courier New" w:hAnsi="Courier New" w:cs="Courier New"/>
+          <w:sz w:val="20"/>
+          <w:szCs w:val="20"/>
+        </w:rPr>
+        <w:br/>
+      </w:r>
+      <w:r>
+        <w:rPr>
+          <w:rFonts w:ascii="Courier New" w:hAnsi="Courier New" w:cs="Courier New"/>
+          <w:sz w:val="20"/>
+          <w:szCs w:val="20"/>
+        </w:rPr>
+        <w:br/>
+      </w:r>
+      <w:r>
+        <w:rPr>
+          <w:rStyle w:val="VerbatimChar"/>
+          <w:rFonts w:ascii="Courier New" w:hAnsi="Courier New" w:cs="Courier New"/>
+          <w:sz w:val="20"/>
+          <w:szCs w:val="20"/>
         </w:rPr>
         <w:t>#Posterior energy (outlier removed)</w:t>
       </w:r>
       <w:r>
-        <w:br/>
-      </w:r>
-      <w:r>
-        <w:rPr>
-          <w:rStyle w:val="VerbatimChar"/>
+        <w:rPr>
+          <w:rFonts w:ascii="Courier New" w:hAnsi="Courier New" w:cs="Courier New"/>
+          <w:sz w:val="20"/>
+          <w:szCs w:val="20"/>
+        </w:rPr>
+        <w:br/>
+      </w:r>
+      <w:r>
+        <w:rPr>
+          <w:rStyle w:val="VerbatimChar"/>
+          <w:rFonts w:ascii="Courier New" w:hAnsi="Courier New" w:cs="Courier New"/>
+          <w:sz w:val="20"/>
+          <w:szCs w:val="20"/>
         </w:rPr>
         <w:t>expPosterior2E &lt;- lm(log(ProximateAnalysisDataOutlier$PSUP) ~ ProximateAnalysisDataOutlier$Energy)</w:t>
       </w:r>
       <w:r>
-        <w:br/>
-      </w:r>
-      <w:r>
-        <w:rPr>
-          <w:rStyle w:val="VerbatimChar"/>
+        <w:rPr>
+          <w:rFonts w:ascii="Courier New" w:hAnsi="Courier New" w:cs="Courier New"/>
+          <w:sz w:val="20"/>
+          <w:szCs w:val="20"/>
+        </w:rPr>
+        <w:br/>
+      </w:r>
+      <w:r>
+        <w:rPr>
+          <w:rStyle w:val="VerbatimChar"/>
+          <w:rFonts w:ascii="Courier New" w:hAnsi="Courier New" w:cs="Courier New"/>
+          <w:sz w:val="20"/>
+          <w:szCs w:val="20"/>
         </w:rPr>
         <w:t>summary(expPosterior2E)</w:t>
       </w:r>
       <w:r>
-        <w:br/>
-      </w:r>
-      <w:r>
-        <w:rPr>
-          <w:rStyle w:val="VerbatimChar"/>
+        <w:rPr>
+          <w:rFonts w:ascii="Courier New" w:hAnsi="Courier New" w:cs="Courier New"/>
+          <w:sz w:val="20"/>
+          <w:szCs w:val="20"/>
+        </w:rPr>
+        <w:br/>
+      </w:r>
+      <w:r>
+        <w:rPr>
+          <w:rStyle w:val="VerbatimChar"/>
+          <w:rFonts w:ascii="Courier New" w:hAnsi="Courier New" w:cs="Courier New"/>
+          <w:sz w:val="20"/>
+          <w:szCs w:val="20"/>
         </w:rPr>
         <w:t>with(ProximateAnalysisDataOutlier, plot(log(PSUP) ~ Energy, las = 1))</w:t>
       </w:r>
       <w:r>
-        <w:br/>
-      </w:r>
-      <w:r>
-        <w:rPr>
-          <w:rStyle w:val="VerbatimChar"/>
+        <w:rPr>
+          <w:rFonts w:ascii="Courier New" w:hAnsi="Courier New" w:cs="Courier New"/>
+          <w:sz w:val="20"/>
+          <w:szCs w:val="20"/>
+        </w:rPr>
+        <w:br/>
+      </w:r>
+      <w:r>
+        <w:rPr>
+          <w:rStyle w:val="VerbatimChar"/>
+          <w:rFonts w:ascii="Courier New" w:hAnsi="Courier New" w:cs="Courier New"/>
+          <w:sz w:val="20"/>
+          <w:szCs w:val="20"/>
         </w:rPr>
         <w:t>abline(expPosterior2E)</w:t>
       </w:r>
       <w:r>
-        <w:br/>
-      </w:r>
-      <w:r>
-        <w:rPr>
-          <w:rStyle w:val="VerbatimChar"/>
+        <w:rPr>
+          <w:rFonts w:ascii="Courier New" w:hAnsi="Courier New" w:cs="Courier New"/>
+          <w:sz w:val="20"/>
+          <w:szCs w:val="20"/>
+        </w:rPr>
+        <w:br/>
+      </w:r>
+      <w:r>
+        <w:rPr>
+          <w:rStyle w:val="VerbatimChar"/>
+          <w:rFonts w:ascii="Courier New" w:hAnsi="Courier New" w:cs="Courier New"/>
+          <w:sz w:val="20"/>
+          <w:szCs w:val="20"/>
         </w:rPr>
         <w:t>plot(posterior2E)</w:t>
       </w:r>
       <w:r>
-        <w:br/>
-      </w:r>
-      <w:r>
-        <w:rPr>
-          <w:rStyle w:val="VerbatimChar"/>
+        <w:rPr>
+          <w:rFonts w:ascii="Courier New" w:hAnsi="Courier New" w:cs="Courier New"/>
+          <w:sz w:val="20"/>
+          <w:szCs w:val="20"/>
+        </w:rPr>
+        <w:br/>
+      </w:r>
+      <w:r>
+        <w:rPr>
+          <w:rStyle w:val="VerbatimChar"/>
+          <w:rFonts w:ascii="Courier New" w:hAnsi="Courier New" w:cs="Courier New"/>
+          <w:sz w:val="20"/>
+          <w:szCs w:val="20"/>
         </w:rPr>
         <w:t>posterior2E</w:t>
       </w:r>
       <w:r>
-        <w:br/>
-      </w:r>
-      <w:r>
-        <w:br/>
-      </w:r>
-      <w:r>
-        <w:rPr>
-          <w:rStyle w:val="VerbatimChar"/>
+        <w:rPr>
+          <w:rFonts w:ascii="Courier New" w:hAnsi="Courier New" w:cs="Courier New"/>
+          <w:sz w:val="20"/>
+          <w:szCs w:val="20"/>
+        </w:rPr>
+        <w:br/>
+      </w:r>
+      <w:r>
+        <w:rPr>
+          <w:rFonts w:ascii="Courier New" w:hAnsi="Courier New" w:cs="Courier New"/>
+          <w:sz w:val="20"/>
+          <w:szCs w:val="20"/>
+        </w:rPr>
+        <w:br/>
+      </w:r>
+      <w:r>
+        <w:rPr>
+          <w:rStyle w:val="VerbatimChar"/>
+          <w:rFonts w:ascii="Courier New" w:hAnsi="Courier New" w:cs="Courier New"/>
+          <w:sz w:val="20"/>
+          <w:szCs w:val="20"/>
         </w:rPr>
         <w:t>#CI</w:t>
       </w:r>
       <w:r>
-        <w:br/>
-      </w:r>
-      <w:r>
-        <w:rPr>
-          <w:rStyle w:val="VerbatimChar"/>
+        <w:rPr>
+          <w:rFonts w:ascii="Courier New" w:hAnsi="Courier New" w:cs="Courier New"/>
+          <w:sz w:val="20"/>
+          <w:szCs w:val="20"/>
+        </w:rPr>
+        <w:br/>
+      </w:r>
+      <w:r>
+        <w:rPr>
+          <w:rStyle w:val="VerbatimChar"/>
+          <w:rFonts w:ascii="Courier New" w:hAnsi="Courier New" w:cs="Courier New"/>
+          <w:sz w:val="20"/>
+          <w:szCs w:val="20"/>
         </w:rPr>
         <w:t>qt(.975,9)</w:t>
       </w:r>
       <w:r>
-        <w:br/>
-      </w:r>
-      <w:r>
-        <w:br/>
-      </w:r>
-      <w:r>
-        <w:rPr>
-          <w:rStyle w:val="VerbatimChar"/>
+        <w:rPr>
+          <w:rFonts w:ascii="Courier New" w:hAnsi="Courier New" w:cs="Courier New"/>
+          <w:sz w:val="20"/>
+          <w:szCs w:val="20"/>
+        </w:rPr>
+        <w:br/>
+      </w:r>
+      <w:r>
+        <w:rPr>
+          <w:rFonts w:ascii="Courier New" w:hAnsi="Courier New" w:cs="Courier New"/>
+          <w:sz w:val="20"/>
+          <w:szCs w:val="20"/>
+        </w:rPr>
+        <w:br/>
+      </w:r>
+      <w:r>
+        <w:rPr>
+          <w:rStyle w:val="VerbatimChar"/>
+          <w:rFonts w:ascii="Courier New" w:hAnsi="Courier New" w:cs="Courier New"/>
+          <w:sz w:val="20"/>
+          <w:szCs w:val="20"/>
         </w:rPr>
         <w:t>#Middle Data (outlier removed)</w:t>
       </w:r>
       <w:r>
-        <w:br/>
-      </w:r>
-      <w:r>
-        <w:rPr>
-          <w:rStyle w:val="VerbatimChar"/>
+        <w:rPr>
+          <w:rFonts w:ascii="Courier New" w:hAnsi="Courier New" w:cs="Courier New"/>
+          <w:sz w:val="20"/>
+          <w:szCs w:val="20"/>
+        </w:rPr>
+        <w:br/>
+      </w:r>
+      <w:r>
+        <w:rPr>
+          <w:rStyle w:val="VerbatimChar"/>
+          <w:rFonts w:ascii="Courier New" w:hAnsi="Courier New" w:cs="Courier New"/>
+          <w:sz w:val="20"/>
+          <w:szCs w:val="20"/>
         </w:rPr>
         <w:t>expMiddle2E &lt;- lm(log(ProximateAnalysisDataOutlier$PSUM) ~ ProximateAnalysisDataOutlier$Energy)</w:t>
       </w:r>
       <w:r>
-        <w:br/>
-      </w:r>
-      <w:r>
-        <w:rPr>
-          <w:rStyle w:val="VerbatimChar"/>
+        <w:rPr>
+          <w:rFonts w:ascii="Courier New" w:hAnsi="Courier New" w:cs="Courier New"/>
+          <w:sz w:val="20"/>
+          <w:szCs w:val="20"/>
+        </w:rPr>
+        <w:br/>
+      </w:r>
+      <w:r>
+        <w:rPr>
+          <w:rStyle w:val="VerbatimChar"/>
+          <w:rFonts w:ascii="Courier New" w:hAnsi="Courier New" w:cs="Courier New"/>
+          <w:sz w:val="20"/>
+          <w:szCs w:val="20"/>
         </w:rPr>
         <w:t>summary(expMiddle2E)</w:t>
       </w:r>
       <w:r>
-        <w:br/>
-      </w:r>
-      <w:r>
-        <w:rPr>
-          <w:rStyle w:val="VerbatimChar"/>
+        <w:rPr>
+          <w:rFonts w:ascii="Courier New" w:hAnsi="Courier New" w:cs="Courier New"/>
+          <w:sz w:val="20"/>
+          <w:szCs w:val="20"/>
+        </w:rPr>
+        <w:br/>
+      </w:r>
+      <w:r>
+        <w:rPr>
+          <w:rStyle w:val="VerbatimChar"/>
+          <w:rFonts w:ascii="Courier New" w:hAnsi="Courier New" w:cs="Courier New"/>
+          <w:sz w:val="20"/>
+          <w:szCs w:val="20"/>
         </w:rPr>
         <w:t>expMiddle2E</w:t>
       </w:r>
       <w:r>
-        <w:br/>
-      </w:r>
-      <w:r>
-        <w:rPr>
-          <w:rStyle w:val="VerbatimChar"/>
+        <w:rPr>
+          <w:rFonts w:ascii="Courier New" w:hAnsi="Courier New" w:cs="Courier New"/>
+          <w:sz w:val="20"/>
+          <w:szCs w:val="20"/>
+        </w:rPr>
+        <w:br/>
+      </w:r>
+      <w:r>
+        <w:rPr>
+          <w:rStyle w:val="VerbatimChar"/>
+          <w:rFonts w:ascii="Courier New" w:hAnsi="Courier New" w:cs="Courier New"/>
+          <w:sz w:val="20"/>
+          <w:szCs w:val="20"/>
         </w:rPr>
         <w:t>with(ProximateAnalysisDataOutlier, plot(PSUM ~ log(Energy), las = 1))</w:t>
       </w:r>
       <w:r>
-        <w:br/>
-      </w:r>
-      <w:r>
-        <w:rPr>
-          <w:rStyle w:val="VerbatimChar"/>
+        <w:rPr>
+          <w:rFonts w:ascii="Courier New" w:hAnsi="Courier New" w:cs="Courier New"/>
+          <w:sz w:val="20"/>
+          <w:szCs w:val="20"/>
+        </w:rPr>
+        <w:br/>
+      </w:r>
+      <w:r>
+        <w:rPr>
+          <w:rStyle w:val="VerbatimChar"/>
+          <w:rFonts w:ascii="Courier New" w:hAnsi="Courier New" w:cs="Courier New"/>
+          <w:sz w:val="20"/>
+          <w:szCs w:val="20"/>
         </w:rPr>
         <w:t>plot(middle2E)</w:t>
       </w:r>
@@ -1695,7 +2984,7 @@
 </file>
 
 <file path=word/endnotes.xml><?xml version="1.0" encoding="utf-8"?>
-<w:endnotes xmlns:wpc="http://schemas.microsoft.com/office/word/2010/wordprocessingCanvas" xmlns:cx="http://schemas.microsoft.com/office/drawing/2014/chartex" xmlns:cx1="http://schemas.microsoft.com/office/drawing/2015/9/8/chartex" xmlns:cx2="http://schemas.microsoft.com/office/drawing/2015/10/21/chartex" xmlns:cx3="http://schemas.microsoft.com/office/drawing/2016/5/9/chartex" xmlns:cx4="http://schemas.microsoft.com/office/drawing/2016/5/10/chartex" xmlns:cx5="http://schemas.microsoft.com/office/drawing/2016/5/11/chartex" xmlns:cx6="http://schemas.microsoft.com/office/drawing/2016/5/12/chartex" xmlns:cx7="http://schemas.microsoft.com/office/drawing/2016/5/13/chartex" xmlns:cx8="http://schemas.microsoft.com/office/drawing/2016/5/14/chartex" xmlns:mc="http://schemas.openxmlformats.org/markup-compatibility/2006" xmlns:aink="http://schemas.microsoft.com/office/drawing/2016/ink" xmlns:am3d="http://schemas.microsoft.com/office/drawing/2017/model3d" xmlns:o="urn:schemas-microsoft-com:office:office" xmlns:oel="http://schemas.microsoft.com/office/2019/extlst" xmlns:r="http://schemas.openxmlformats.org/officeDocument/2006/relationships" xmlns:m="http://schemas.openxmlformats.org/officeDocument/2006/math" xmlns:v="urn:schemas-microsoft-com:vml" xmlns:wp14="http://schemas.microsoft.com/office/word/2010/wordprocessingDrawing" xmlns:wp="http://schemas.openxmlformats.org/drawingml/2006/wordprocessingDrawing" xmlns:w10="urn:schemas-microsoft-com:office:word" xmlns:w="http://schemas.openxmlformats.org/wordprocessingml/2006/main" xmlns:w14="http://schemas.microsoft.com/office/word/2010/wordml" xmlns:w15="http://schemas.microsoft.com/office/word/2012/wordml" xmlns:w16cex="http://schemas.microsoft.com/office/word/2018/wordml/cex" xmlns:w16cid="http://schemas.microsoft.com/office/word/2016/wordml/cid" xmlns:w16="http://schemas.microsoft.com/office/word/2018/wordml" xmlns:w16du="http://schemas.microsoft.com/office/word/2023/wordml/word16du" xmlns:w16sdtdh="http://schemas.microsoft.com/office/word/2020/wordml/sdtdatahash" xmlns:w16se="http://schemas.microsoft.com/office/word/2015/wordml/symex" xmlns:wpg="http://schemas.microsoft.com/office/word/2010/wordprocessingGroup" xmlns:wpi="http://schemas.microsoft.com/office/word/2010/wordprocessingInk" xmlns:wne="http://schemas.microsoft.com/office/word/2006/wordml" xmlns:wps="http://schemas.microsoft.com/office/word/2010/wordprocessingShape" mc:Ignorable="w14 w15 w16se w16cid w16 w16cex w16sdtdh wp14">
+<w:endnotes xmlns:wpc="http://schemas.microsoft.com/office/word/2010/wordprocessingCanvas" xmlns:cx="http://schemas.microsoft.com/office/drawing/2014/chartex" xmlns:cx1="http://schemas.microsoft.com/office/drawing/2015/9/8/chartex" xmlns:cx2="http://schemas.microsoft.com/office/drawing/2015/10/21/chartex" xmlns:cx3="http://schemas.microsoft.com/office/drawing/2016/5/9/chartex" xmlns:cx4="http://schemas.microsoft.com/office/drawing/2016/5/10/chartex" xmlns:cx5="http://schemas.microsoft.com/office/drawing/2016/5/11/chartex" xmlns:cx6="http://schemas.microsoft.com/office/drawing/2016/5/12/chartex" xmlns:cx7="http://schemas.microsoft.com/office/drawing/2016/5/13/chartex" xmlns:cx8="http://schemas.microsoft.com/office/drawing/2016/5/14/chartex" xmlns:mc="http://schemas.openxmlformats.org/markup-compatibility/2006" xmlns:aink="http://schemas.microsoft.com/office/drawing/2016/ink" xmlns:am3d="http://schemas.microsoft.com/office/drawing/2017/model3d" xmlns:o="urn:schemas-microsoft-com:office:office" xmlns:oel="http://schemas.microsoft.com/office/2019/extlst" xmlns:r="http://schemas.openxmlformats.org/officeDocument/2006/relationships" xmlns:m="http://schemas.openxmlformats.org/officeDocument/2006/math" xmlns:v="urn:schemas-microsoft-com:vml" xmlns:wp14="http://schemas.microsoft.com/office/word/2010/wordprocessingDrawing" xmlns:wp="http://schemas.openxmlformats.org/drawingml/2006/wordprocessingDrawing" xmlns:w10="urn:schemas-microsoft-com:office:word" xmlns:w="http://schemas.openxmlformats.org/wordprocessingml/2006/main" xmlns:w14="http://schemas.microsoft.com/office/word/2010/wordml" xmlns:w15="http://schemas.microsoft.com/office/word/2012/wordml" xmlns:w16cex="http://schemas.microsoft.com/office/word/2018/wordml/cex" xmlns:w16cid="http://schemas.microsoft.com/office/word/2016/wordml/cid" xmlns:w16="http://schemas.microsoft.com/office/word/2018/wordml" xmlns:w16sdtdh="http://schemas.microsoft.com/office/word/2020/wordml/sdtdatahash" xmlns:w16se="http://schemas.microsoft.com/office/word/2015/wordml/symex" xmlns:wpg="http://schemas.microsoft.com/office/word/2010/wordprocessingGroup" xmlns:wpi="http://schemas.microsoft.com/office/word/2010/wordprocessingInk" xmlns:wne="http://schemas.microsoft.com/office/word/2006/wordml" xmlns:wps="http://schemas.microsoft.com/office/word/2010/wordprocessingShape" mc:Ignorable="w14 w15 w16se w16cid w16 w16cex w16sdtdh wp14">
   <w:endnote w:type="separator" w:id="-1">
     <w:p>
       <w:pPr>
@@ -1720,7 +3009,7 @@
 </file>
 
 <file path=word/footnotes.xml><?xml version="1.0" encoding="utf-8"?>
-<w:footnotes xmlns:wpc="http://schemas.microsoft.com/office/word/2010/wordprocessingCanvas" xmlns:cx="http://schemas.microsoft.com/office/drawing/2014/chartex" xmlns:cx1="http://schemas.microsoft.com/office/drawing/2015/9/8/chartex" xmlns:cx2="http://schemas.microsoft.com/office/drawing/2015/10/21/chartex" xmlns:cx3="http://schemas.microsoft.com/office/drawing/2016/5/9/chartex" xmlns:cx4="http://schemas.microsoft.com/office/drawing/2016/5/10/chartex" xmlns:cx5="http://schemas.microsoft.com/office/drawing/2016/5/11/chartex" xmlns:cx6="http://schemas.microsoft.com/office/drawing/2016/5/12/chartex" xmlns:cx7="http://schemas.microsoft.com/office/drawing/2016/5/13/chartex" xmlns:cx8="http://schemas.microsoft.com/office/drawing/2016/5/14/chartex" xmlns:mc="http://schemas.openxmlformats.org/markup-compatibility/2006" xmlns:aink="http://schemas.microsoft.com/office/drawing/2016/ink" xmlns:am3d="http://schemas.microsoft.com/office/drawing/2017/model3d" xmlns:o="urn:schemas-microsoft-com:office:office" xmlns:oel="http://schemas.microsoft.com/office/2019/extlst" xmlns:r="http://schemas.openxmlformats.org/officeDocument/2006/relationships" xmlns:m="http://schemas.openxmlformats.org/officeDocument/2006/math" xmlns:v="urn:schemas-microsoft-com:vml" xmlns:wp14="http://schemas.microsoft.com/office/word/2010/wordprocessingDrawing" xmlns:wp="http://schemas.openxmlformats.org/drawingml/2006/wordprocessingDrawing" xmlns:w10="urn:schemas-microsoft-com:office:word" xmlns:w="http://schemas.openxmlformats.org/wordprocessingml/2006/main" xmlns:w14="http://schemas.microsoft.com/office/word/2010/wordml" xmlns:w15="http://schemas.microsoft.com/office/word/2012/wordml" xmlns:w16cex="http://schemas.microsoft.com/office/word/2018/wordml/cex" xmlns:w16cid="http://schemas.microsoft.com/office/word/2016/wordml/cid" xmlns:w16="http://schemas.microsoft.com/office/word/2018/wordml" xmlns:w16du="http://schemas.microsoft.com/office/word/2023/wordml/word16du" xmlns:w16sdtdh="http://schemas.microsoft.com/office/word/2020/wordml/sdtdatahash" xmlns:w16se="http://schemas.microsoft.com/office/word/2015/wordml/symex" xmlns:wpg="http://schemas.microsoft.com/office/word/2010/wordprocessingGroup" xmlns:wpi="http://schemas.microsoft.com/office/word/2010/wordprocessingInk" xmlns:wne="http://schemas.microsoft.com/office/word/2006/wordml" xmlns:wps="http://schemas.microsoft.com/office/word/2010/wordprocessingShape" mc:Ignorable="w14 w15 w16se w16cid w16 w16cex w16sdtdh wp14">
+<w:footnotes xmlns:wpc="http://schemas.microsoft.com/office/word/2010/wordprocessingCanvas" xmlns:cx="http://schemas.microsoft.com/office/drawing/2014/chartex" xmlns:cx1="http://schemas.microsoft.com/office/drawing/2015/9/8/chartex" xmlns:cx2="http://schemas.microsoft.com/office/drawing/2015/10/21/chartex" xmlns:cx3="http://schemas.microsoft.com/office/drawing/2016/5/9/chartex" xmlns:cx4="http://schemas.microsoft.com/office/drawing/2016/5/10/chartex" xmlns:cx5="http://schemas.microsoft.com/office/drawing/2016/5/11/chartex" xmlns:cx6="http://schemas.microsoft.com/office/drawing/2016/5/12/chartex" xmlns:cx7="http://schemas.microsoft.com/office/drawing/2016/5/13/chartex" xmlns:cx8="http://schemas.microsoft.com/office/drawing/2016/5/14/chartex" xmlns:mc="http://schemas.openxmlformats.org/markup-compatibility/2006" xmlns:aink="http://schemas.microsoft.com/office/drawing/2016/ink" xmlns:am3d="http://schemas.microsoft.com/office/drawing/2017/model3d" xmlns:o="urn:schemas-microsoft-com:office:office" xmlns:oel="http://schemas.microsoft.com/office/2019/extlst" xmlns:r="http://schemas.openxmlformats.org/officeDocument/2006/relationships" xmlns:m="http://schemas.openxmlformats.org/officeDocument/2006/math" xmlns:v="urn:schemas-microsoft-com:vml" xmlns:wp14="http://schemas.microsoft.com/office/word/2010/wordprocessingDrawing" xmlns:wp="http://schemas.openxmlformats.org/drawingml/2006/wordprocessingDrawing" xmlns:w10="urn:schemas-microsoft-com:office:word" xmlns:w="http://schemas.openxmlformats.org/wordprocessingml/2006/main" xmlns:w14="http://schemas.microsoft.com/office/word/2010/wordml" xmlns:w15="http://schemas.microsoft.com/office/word/2012/wordml" xmlns:w16cex="http://schemas.microsoft.com/office/word/2018/wordml/cex" xmlns:w16cid="http://schemas.microsoft.com/office/word/2016/wordml/cid" xmlns:w16="http://schemas.microsoft.com/office/word/2018/wordml" xmlns:w16sdtdh="http://schemas.microsoft.com/office/word/2020/wordml/sdtdatahash" xmlns:w16se="http://schemas.microsoft.com/office/word/2015/wordml/symex" xmlns:wpg="http://schemas.microsoft.com/office/word/2010/wordprocessingGroup" xmlns:wpi="http://schemas.microsoft.com/office/word/2010/wordprocessingInk" xmlns:wne="http://schemas.microsoft.com/office/word/2006/wordml" xmlns:wps="http://schemas.microsoft.com/office/word/2010/wordprocessingShape" mc:Ignorable="w14 w15 w16se w16cid w16 w16cex w16sdtdh wp14">
   <w:footnote w:type="separator" w:id="-1">
     <w:p>
       <w:r>
@@ -1739,7 +3028,7 @@
 </file>
 
 <file path=word/numbering.xml><?xml version="1.0" encoding="utf-8"?>
-<w:numbering xmlns:wpc="http://schemas.microsoft.com/office/word/2010/wordprocessingCanvas" xmlns:cx="http://schemas.microsoft.com/office/drawing/2014/chartex" xmlns:cx1="http://schemas.microsoft.com/office/drawing/2015/9/8/chartex" xmlns:cx2="http://schemas.microsoft.com/office/drawing/2015/10/21/chartex" xmlns:cx3="http://schemas.microsoft.com/office/drawing/2016/5/9/chartex" xmlns:cx4="http://schemas.microsoft.com/office/drawing/2016/5/10/chartex" xmlns:cx5="http://schemas.microsoft.com/office/drawing/2016/5/11/chartex" xmlns:cx6="http://schemas.microsoft.com/office/drawing/2016/5/12/chartex" xmlns:cx7="http://schemas.microsoft.com/office/drawing/2016/5/13/chartex" xmlns:cx8="http://schemas.microsoft.com/office/drawing/2016/5/14/chartex" xmlns:mc="http://schemas.openxmlformats.org/markup-compatibility/2006" xmlns:aink="http://schemas.microsoft.com/office/drawing/2016/ink" xmlns:am3d="http://schemas.microsoft.com/office/drawing/2017/model3d" xmlns:o="urn:schemas-microsoft-com:office:office" xmlns:oel="http://schemas.microsoft.com/office/2019/extlst" xmlns:r="http://schemas.openxmlformats.org/officeDocument/2006/relationships" xmlns:m="http://schemas.openxmlformats.org/officeDocument/2006/math" xmlns:v="urn:schemas-microsoft-com:vml" xmlns:wp14="http://schemas.microsoft.com/office/word/2010/wordprocessingDrawing" xmlns:wp="http://schemas.openxmlformats.org/drawingml/2006/wordprocessingDrawing" xmlns:w10="urn:schemas-microsoft-com:office:word" xmlns:w="http://schemas.openxmlformats.org/wordprocessingml/2006/main" xmlns:w14="http://schemas.microsoft.com/office/word/2010/wordml" xmlns:w15="http://schemas.microsoft.com/office/word/2012/wordml" xmlns:w16cex="http://schemas.microsoft.com/office/word/2018/wordml/cex" xmlns:w16cid="http://schemas.microsoft.com/office/word/2016/wordml/cid" xmlns:w16="http://schemas.microsoft.com/office/word/2018/wordml" xmlns:w16du="http://schemas.microsoft.com/office/word/2023/wordml/word16du" xmlns:w16sdtdh="http://schemas.microsoft.com/office/word/2020/wordml/sdtdatahash" xmlns:w16se="http://schemas.microsoft.com/office/word/2015/wordml/symex" xmlns:wpg="http://schemas.microsoft.com/office/word/2010/wordprocessingGroup" xmlns:wpi="http://schemas.microsoft.com/office/word/2010/wordprocessingInk" xmlns:wne="http://schemas.microsoft.com/office/word/2006/wordml" xmlns:wps="http://schemas.microsoft.com/office/word/2010/wordprocessingShape" mc:Ignorable="w14 w15 w16se w16cid w16 w16cex w16sdtdh wp14">
+<w:numbering xmlns:wpc="http://schemas.microsoft.com/office/word/2010/wordprocessingCanvas" xmlns:cx="http://schemas.microsoft.com/office/drawing/2014/chartex" xmlns:cx1="http://schemas.microsoft.com/office/drawing/2015/9/8/chartex" xmlns:cx2="http://schemas.microsoft.com/office/drawing/2015/10/21/chartex" xmlns:cx3="http://schemas.microsoft.com/office/drawing/2016/5/9/chartex" xmlns:cx4="http://schemas.microsoft.com/office/drawing/2016/5/10/chartex" xmlns:cx5="http://schemas.microsoft.com/office/drawing/2016/5/11/chartex" xmlns:cx6="http://schemas.microsoft.com/office/drawing/2016/5/12/chartex" xmlns:cx7="http://schemas.microsoft.com/office/drawing/2016/5/13/chartex" xmlns:cx8="http://schemas.microsoft.com/office/drawing/2016/5/14/chartex" xmlns:mc="http://schemas.openxmlformats.org/markup-compatibility/2006" xmlns:aink="http://schemas.microsoft.com/office/drawing/2016/ink" xmlns:am3d="http://schemas.microsoft.com/office/drawing/2017/model3d" xmlns:o="urn:schemas-microsoft-com:office:office" xmlns:oel="http://schemas.microsoft.com/office/2019/extlst" xmlns:r="http://schemas.openxmlformats.org/officeDocument/2006/relationships" xmlns:m="http://schemas.openxmlformats.org/officeDocument/2006/math" xmlns:v="urn:schemas-microsoft-com:vml" xmlns:wp14="http://schemas.microsoft.com/office/word/2010/wordprocessingDrawing" xmlns:wp="http://schemas.openxmlformats.org/drawingml/2006/wordprocessingDrawing" xmlns:w10="urn:schemas-microsoft-com:office:word" xmlns:w="http://schemas.openxmlformats.org/wordprocessingml/2006/main" xmlns:w14="http://schemas.microsoft.com/office/word/2010/wordml" xmlns:w15="http://schemas.microsoft.com/office/word/2012/wordml" xmlns:w16cex="http://schemas.microsoft.com/office/word/2018/wordml/cex" xmlns:w16cid="http://schemas.microsoft.com/office/word/2016/wordml/cid" xmlns:w16="http://schemas.microsoft.com/office/word/2018/wordml" xmlns:w16sdtdh="http://schemas.microsoft.com/office/word/2020/wordml/sdtdatahash" xmlns:w16se="http://schemas.microsoft.com/office/word/2015/wordml/symex" xmlns:wpg="http://schemas.microsoft.com/office/word/2010/wordprocessingGroup" xmlns:wpi="http://schemas.microsoft.com/office/word/2010/wordprocessingInk" xmlns:wne="http://schemas.microsoft.com/office/word/2006/wordml" xmlns:wps="http://schemas.microsoft.com/office/word/2010/wordprocessingShape" mc:Ignorable="w14 w15 w16se w16cid w16 w16cex w16sdtdh wp14">
   <w:abstractNum w:abstractNumId="0" w15:restartNumberingAfterBreak="0">
     <w:nsid w:val="0000A990"/>
     <w:multiLevelType w:val="multilevel"/>
@@ -1978,6 +3267,13 @@
     <w:lsdException w:name="Placeholder Text" w:semiHidden="1"/>
     <w:lsdException w:name="Light Shading"/>
     <w:lsdException w:name="Light List"/>
+    <w:lsdException w:name="Light Grid"/>
+    <w:lsdException w:name="Medium Shading 1"/>
+    <w:lsdException w:name="Medium Shading 2"/>
+    <w:lsdException w:name="Medium List 1"/>
+    <w:lsdException w:name="Medium List 2"/>
+    <w:lsdException w:name="Medium Grid 1"/>
+    <w:lsdException w:name="Medium Grid 2"/>
     <w:lsdException w:name="Medium Grid 3"/>
     <w:lsdException w:name="Dark List"/>
     <w:lsdException w:name="Colorful Shading"/>

</xml_diff>